<commit_message>
Agregados los comentarios al TP01
</commit_message>
<xml_diff>
--- a/doc/JUEVES TP02 - Jorreto, Lopez, Schiter, Zurriable.docx
+++ b/doc/JUEVES TP02 - Jorreto, Lopez, Schiter, Zurriable.docx
@@ -55,8 +55,13 @@
           <w:numId w:val="1"/>
         </w:numPr>
       </w:pPr>
-      <w:r>
-        <w:t>Schiter, Tomás</w:t>
+      <w:proofErr w:type="spellStart"/>
+      <w:r>
+        <w:t>Schiter</w:t>
+      </w:r>
+      <w:proofErr w:type="spellEnd"/>
+      <w:r>
+        <w:t>, Tomás</w:t>
       </w:r>
     </w:p>
     <w:p>
@@ -67,8 +72,13 @@
           <w:numId w:val="1"/>
         </w:numPr>
       </w:pPr>
-      <w:r>
-        <w:t>Zurriable, Jorge</w:t>
+      <w:proofErr w:type="spellStart"/>
+      <w:r>
+        <w:t>Zurriable</w:t>
+      </w:r>
+      <w:proofErr w:type="spellEnd"/>
+      <w:r>
+        <w:t>, Jorge</w:t>
       </w:r>
     </w:p>
     <w:p>
@@ -143,6 +153,7 @@
         </w:rPr>
         <w:t xml:space="preserve"> </w:t>
       </w:r>
+      <w:proofErr w:type="spellStart"/>
       <w:r>
         <w:rPr>
           <w:rFonts w:ascii="Consolas" w:hAnsi="Consolas" w:cs="Consolas"/>
@@ -152,6 +163,7 @@
         </w:rPr>
         <w:t>html</w:t>
       </w:r>
+      <w:proofErr w:type="spellEnd"/>
       <w:r>
         <w:rPr>
           <w:rFonts w:ascii="Consolas" w:hAnsi="Consolas" w:cs="Consolas"/>
@@ -198,6 +210,7 @@
         </w:rPr>
         <w:t>&lt;</w:t>
       </w:r>
+      <w:proofErr w:type="spellStart"/>
       <w:r>
         <w:rPr>
           <w:rFonts w:ascii="Consolas" w:hAnsi="Consolas" w:cs="Consolas"/>
@@ -207,6 +220,7 @@
         </w:rPr>
         <w:t>html</w:t>
       </w:r>
+      <w:proofErr w:type="spellEnd"/>
       <w:r>
         <w:rPr>
           <w:rFonts w:ascii="Consolas" w:hAnsi="Consolas" w:cs="Consolas"/>
@@ -216,6 +230,7 @@
         </w:rPr>
         <w:t xml:space="preserve"> </w:t>
       </w:r>
+      <w:proofErr w:type="spellStart"/>
       <w:r>
         <w:rPr>
           <w:rFonts w:ascii="Consolas" w:hAnsi="Consolas" w:cs="Consolas"/>
@@ -225,6 +240,7 @@
         </w:rPr>
         <w:t>lang</w:t>
       </w:r>
+      <w:proofErr w:type="spellEnd"/>
       <w:r>
         <w:rPr>
           <w:rFonts w:ascii="Consolas" w:hAnsi="Consolas" w:cs="Consolas"/>
@@ -275,6 +291,7 @@
         </w:rPr>
         <w:t xml:space="preserve"> </w:t>
       </w:r>
+      <w:proofErr w:type="spellStart"/>
       <w:r>
         <w:rPr>
           <w:rFonts w:ascii="Consolas" w:hAnsi="Consolas" w:cs="Consolas"/>
@@ -284,6 +301,7 @@
         </w:rPr>
         <w:t>runat</w:t>
       </w:r>
+      <w:proofErr w:type="spellEnd"/>
       <w:r>
         <w:rPr>
           <w:rFonts w:ascii="Consolas" w:hAnsi="Consolas" w:cs="Consolas"/>
@@ -325,6 +343,7 @@
         </w:rPr>
         <w:t>&lt;</w:t>
       </w:r>
+      <w:proofErr w:type="spellStart"/>
       <w:r>
         <w:rPr>
           <w:rFonts w:ascii="Consolas" w:hAnsi="Consolas" w:cs="Consolas"/>
@@ -334,6 +353,7 @@
         </w:rPr>
         <w:t>title</w:t>
       </w:r>
+      <w:proofErr w:type="spellEnd"/>
       <w:r>
         <w:rPr>
           <w:rFonts w:ascii="Consolas" w:hAnsi="Consolas" w:cs="Consolas"/>
@@ -361,6 +381,7 @@
         </w:rPr>
         <w:t>&lt;/</w:t>
       </w:r>
+      <w:proofErr w:type="spellStart"/>
       <w:r>
         <w:rPr>
           <w:rFonts w:ascii="Consolas" w:hAnsi="Consolas" w:cs="Consolas"/>
@@ -370,6 +391,7 @@
         </w:rPr>
         <w:t>title</w:t>
       </w:r>
+      <w:proofErr w:type="spellEnd"/>
       <w:r>
         <w:rPr>
           <w:rFonts w:ascii="Consolas" w:hAnsi="Consolas" w:cs="Consolas"/>
@@ -462,6 +484,7 @@
         <w:tab/>
       </w:r>
       <w:commentRangeStart w:id="0"/>
+      <w:proofErr w:type="spellStart"/>
       <w:r>
         <w:rPr>
           <w:rFonts w:ascii="Consolas" w:hAnsi="Consolas" w:cs="Consolas"/>
@@ -471,14 +494,35 @@
         </w:rPr>
         <w:t>function</w:t>
       </w:r>
-      <w:r>
-        <w:rPr>
-          <w:rFonts w:ascii="Consolas" w:hAnsi="Consolas" w:cs="Consolas"/>
-          <w:color w:val="000000"/>
-          <w:sz w:val="19"/>
-          <w:szCs w:val="19"/>
-        </w:rPr>
-        <w:t xml:space="preserve"> validar()</w:t>
+      <w:proofErr w:type="spellEnd"/>
+      <w:r>
+        <w:rPr>
+          <w:rFonts w:ascii="Consolas" w:hAnsi="Consolas" w:cs="Consolas"/>
+          <w:color w:val="000000"/>
+          <w:sz w:val="19"/>
+          <w:szCs w:val="19"/>
+        </w:rPr>
+        <w:t xml:space="preserve"> </w:t>
+      </w:r>
+      <w:proofErr w:type="gramStart"/>
+      <w:r>
+        <w:rPr>
+          <w:rFonts w:ascii="Consolas" w:hAnsi="Consolas" w:cs="Consolas"/>
+          <w:color w:val="000000"/>
+          <w:sz w:val="19"/>
+          <w:szCs w:val="19"/>
+        </w:rPr>
+        <w:t>validar(</w:t>
+      </w:r>
+      <w:proofErr w:type="gramEnd"/>
+      <w:r>
+        <w:rPr>
+          <w:rFonts w:ascii="Consolas" w:hAnsi="Consolas" w:cs="Consolas"/>
+          <w:color w:val="000000"/>
+          <w:sz w:val="19"/>
+          <w:szCs w:val="19"/>
+        </w:rPr>
+        <w:t>)</w:t>
       </w:r>
       <w:commentRangeEnd w:id="0"/>
       <w:r>
@@ -537,6 +581,7 @@
         </w:rPr>
         <w:tab/>
       </w:r>
+      <w:proofErr w:type="spellStart"/>
       <w:r>
         <w:rPr>
           <w:rFonts w:ascii="Consolas" w:hAnsi="Consolas" w:cs="Consolas"/>
@@ -546,14 +591,37 @@
         </w:rPr>
         <w:t>var</w:t>
       </w:r>
-      <w:r>
-        <w:rPr>
-          <w:rFonts w:ascii="Consolas" w:hAnsi="Consolas" w:cs="Consolas"/>
-          <w:color w:val="000000"/>
-          <w:sz w:val="19"/>
-          <w:szCs w:val="19"/>
-        </w:rPr>
-        <w:t xml:space="preserve"> dato = document.getElementById(</w:t>
+      <w:proofErr w:type="spellEnd"/>
+      <w:r>
+        <w:rPr>
+          <w:rFonts w:ascii="Consolas" w:hAnsi="Consolas" w:cs="Consolas"/>
+          <w:color w:val="000000"/>
+          <w:sz w:val="19"/>
+          <w:szCs w:val="19"/>
+        </w:rPr>
+        <w:t xml:space="preserve"> dato = </w:t>
+      </w:r>
+      <w:proofErr w:type="spellStart"/>
+      <w:proofErr w:type="gramStart"/>
+      <w:r>
+        <w:rPr>
+          <w:rFonts w:ascii="Consolas" w:hAnsi="Consolas" w:cs="Consolas"/>
+          <w:color w:val="000000"/>
+          <w:sz w:val="19"/>
+          <w:szCs w:val="19"/>
+        </w:rPr>
+        <w:t>document.getElementById</w:t>
+      </w:r>
+      <w:proofErr w:type="spellEnd"/>
+      <w:proofErr w:type="gramEnd"/>
+      <w:r>
+        <w:rPr>
+          <w:rFonts w:ascii="Consolas" w:hAnsi="Consolas" w:cs="Consolas"/>
+          <w:color w:val="000000"/>
+          <w:sz w:val="19"/>
+          <w:szCs w:val="19"/>
+        </w:rPr>
+        <w:t>(</w:t>
       </w:r>
       <w:r>
         <w:rPr>
@@ -629,6 +697,7 @@
         <w:tab/>
       </w:r>
       <w:commentRangeStart w:id="1"/>
+      <w:proofErr w:type="spellStart"/>
       <w:r>
         <w:rPr>
           <w:rFonts w:ascii="Consolas" w:hAnsi="Consolas" w:cs="Consolas"/>
@@ -638,38 +707,121 @@
         </w:rPr>
         <w:t>if</w:t>
       </w:r>
-      <w:r>
-        <w:rPr>
-          <w:rFonts w:ascii="Consolas" w:hAnsi="Consolas" w:cs="Consolas"/>
-          <w:color w:val="000000"/>
-          <w:sz w:val="19"/>
-          <w:szCs w:val="19"/>
-        </w:rPr>
-        <w:t xml:space="preserve"> (!dato.opMdelPlata.checked &amp;&amp; !dato.opNiza.checked) {</w:t>
-      </w:r>
-    </w:p>
-    <w:p>
-      <w:pPr>
-        <w:autoSpaceDE w:val="0"/>
-        <w:autoSpaceDN w:val="0"/>
-        <w:adjustRightInd w:val="0"/>
-        <w:spacing w:after="0" w:line="240" w:lineRule="auto"/>
-        <w:rPr>
-          <w:rFonts w:ascii="Consolas" w:hAnsi="Consolas" w:cs="Consolas"/>
-          <w:color w:val="000000"/>
-          <w:sz w:val="19"/>
-          <w:szCs w:val="19"/>
-        </w:rPr>
-      </w:pPr>
-      <w:r>
-        <w:rPr>
-          <w:rFonts w:ascii="Consolas" w:hAnsi="Consolas" w:cs="Consolas"/>
-          <w:color w:val="000000"/>
-          <w:sz w:val="19"/>
-          <w:szCs w:val="19"/>
-        </w:rPr>
-        <w:t xml:space="preserve">                alert(</w:t>
-      </w:r>
+      <w:proofErr w:type="spellEnd"/>
+      <w:r>
+        <w:rPr>
+          <w:rFonts w:ascii="Consolas" w:hAnsi="Consolas" w:cs="Consolas"/>
+          <w:color w:val="000000"/>
+          <w:sz w:val="19"/>
+          <w:szCs w:val="19"/>
+        </w:rPr>
+        <w:t xml:space="preserve"> </w:t>
+      </w:r>
+      <w:proofErr w:type="gramStart"/>
+      <w:r>
+        <w:rPr>
+          <w:rFonts w:ascii="Consolas" w:hAnsi="Consolas" w:cs="Consolas"/>
+          <w:color w:val="000000"/>
+          <w:sz w:val="19"/>
+          <w:szCs w:val="19"/>
+        </w:rPr>
+        <w:t>(!</w:t>
+      </w:r>
+      <w:proofErr w:type="spellStart"/>
+      <w:r>
+        <w:rPr>
+          <w:rFonts w:ascii="Consolas" w:hAnsi="Consolas" w:cs="Consolas"/>
+          <w:color w:val="000000"/>
+          <w:sz w:val="19"/>
+          <w:szCs w:val="19"/>
+        </w:rPr>
+        <w:t>dato</w:t>
+      </w:r>
+      <w:proofErr w:type="gramEnd"/>
+      <w:r>
+        <w:rPr>
+          <w:rFonts w:ascii="Consolas" w:hAnsi="Consolas" w:cs="Consolas"/>
+          <w:color w:val="000000"/>
+          <w:sz w:val="19"/>
+          <w:szCs w:val="19"/>
+        </w:rPr>
+        <w:t>.opMdelPlata.checked</w:t>
+      </w:r>
+      <w:proofErr w:type="spellEnd"/>
+      <w:r>
+        <w:rPr>
+          <w:rFonts w:ascii="Consolas" w:hAnsi="Consolas" w:cs="Consolas"/>
+          <w:color w:val="000000"/>
+          <w:sz w:val="19"/>
+          <w:szCs w:val="19"/>
+        </w:rPr>
+        <w:t xml:space="preserve"> &amp;&amp; !</w:t>
+      </w:r>
+      <w:proofErr w:type="spellStart"/>
+      <w:r>
+        <w:rPr>
+          <w:rFonts w:ascii="Consolas" w:hAnsi="Consolas" w:cs="Consolas"/>
+          <w:color w:val="000000"/>
+          <w:sz w:val="19"/>
+          <w:szCs w:val="19"/>
+        </w:rPr>
+        <w:t>dato.opNiza.checked</w:t>
+      </w:r>
+      <w:proofErr w:type="spellEnd"/>
+      <w:r>
+        <w:rPr>
+          <w:rFonts w:ascii="Consolas" w:hAnsi="Consolas" w:cs="Consolas"/>
+          <w:color w:val="000000"/>
+          <w:sz w:val="19"/>
+          <w:szCs w:val="19"/>
+        </w:rPr>
+        <w:t>) {</w:t>
+      </w:r>
+    </w:p>
+    <w:p>
+      <w:pPr>
+        <w:autoSpaceDE w:val="0"/>
+        <w:autoSpaceDN w:val="0"/>
+        <w:adjustRightInd w:val="0"/>
+        <w:spacing w:after="0" w:line="240" w:lineRule="auto"/>
+        <w:rPr>
+          <w:rFonts w:ascii="Consolas" w:hAnsi="Consolas" w:cs="Consolas"/>
+          <w:color w:val="000000"/>
+          <w:sz w:val="19"/>
+          <w:szCs w:val="19"/>
+        </w:rPr>
+      </w:pPr>
+      <w:r>
+        <w:rPr>
+          <w:rFonts w:ascii="Consolas" w:hAnsi="Consolas" w:cs="Consolas"/>
+          <w:color w:val="000000"/>
+          <w:sz w:val="19"/>
+          <w:szCs w:val="19"/>
+        </w:rPr>
+        <w:t xml:space="preserve">                </w:t>
+      </w:r>
+      <w:proofErr w:type="spellStart"/>
+      <w:proofErr w:type="gramStart"/>
+      <w:r>
+        <w:rPr>
+          <w:rFonts w:ascii="Consolas" w:hAnsi="Consolas" w:cs="Consolas"/>
+          <w:color w:val="000000"/>
+          <w:sz w:val="19"/>
+          <w:szCs w:val="19"/>
+        </w:rPr>
+        <w:t>alert</w:t>
+      </w:r>
+      <w:proofErr w:type="spellEnd"/>
+      <w:r>
+        <w:rPr>
+          <w:rFonts w:ascii="Consolas" w:hAnsi="Consolas" w:cs="Consolas"/>
+          <w:color w:val="000000"/>
+          <w:sz w:val="19"/>
+          <w:szCs w:val="19"/>
+        </w:rPr>
+        <w:t>(</w:t>
+      </w:r>
+      <w:proofErr w:type="gramEnd"/>
       <w:r>
         <w:rPr>
           <w:rFonts w:ascii="Consolas" w:hAnsi="Consolas" w:cs="Consolas"/>
@@ -711,6 +863,7 @@
         </w:rPr>
         <w:t xml:space="preserve">                </w:t>
       </w:r>
+      <w:proofErr w:type="spellStart"/>
       <w:r>
         <w:rPr>
           <w:rFonts w:ascii="Consolas" w:hAnsi="Consolas" w:cs="Consolas"/>
@@ -720,6 +873,7 @@
         </w:rPr>
         <w:t>return</w:t>
       </w:r>
+      <w:proofErr w:type="spellEnd"/>
       <w:r>
         <w:rPr>
           <w:rFonts w:ascii="Consolas" w:hAnsi="Consolas" w:cs="Consolas"/>
@@ -807,6 +961,7 @@
         </w:rPr>
         <w:tab/>
       </w:r>
+      <w:proofErr w:type="spellStart"/>
       <w:r>
         <w:rPr>
           <w:rFonts w:ascii="Consolas" w:hAnsi="Consolas" w:cs="Consolas"/>
@@ -816,66 +971,148 @@
         </w:rPr>
         <w:t>if</w:t>
       </w:r>
-      <w:r>
-        <w:rPr>
-          <w:rFonts w:ascii="Consolas" w:hAnsi="Consolas" w:cs="Consolas"/>
-          <w:color w:val="000000"/>
-          <w:sz w:val="19"/>
-          <w:szCs w:val="19"/>
-        </w:rPr>
-        <w:t xml:space="preserve"> (!dato.opTres.checked &amp;&amp; !dato.opCuatro.checked) {</w:t>
-      </w:r>
-    </w:p>
-    <w:p>
-      <w:pPr>
-        <w:autoSpaceDE w:val="0"/>
-        <w:autoSpaceDN w:val="0"/>
-        <w:adjustRightInd w:val="0"/>
-        <w:spacing w:after="0" w:line="240" w:lineRule="auto"/>
-        <w:rPr>
-          <w:rFonts w:ascii="Consolas" w:hAnsi="Consolas" w:cs="Consolas"/>
-          <w:color w:val="000000"/>
-          <w:sz w:val="19"/>
-          <w:szCs w:val="19"/>
-        </w:rPr>
-      </w:pPr>
-      <w:r>
-        <w:rPr>
-          <w:rFonts w:ascii="Consolas" w:hAnsi="Consolas" w:cs="Consolas"/>
-          <w:color w:val="000000"/>
-          <w:sz w:val="19"/>
-          <w:szCs w:val="19"/>
-        </w:rPr>
-        <w:tab/>
-      </w:r>
-      <w:r>
-        <w:rPr>
-          <w:rFonts w:ascii="Consolas" w:hAnsi="Consolas" w:cs="Consolas"/>
-          <w:color w:val="000000"/>
-          <w:sz w:val="19"/>
-          <w:szCs w:val="19"/>
-        </w:rPr>
-        <w:tab/>
-      </w:r>
-      <w:r>
-        <w:rPr>
-          <w:rFonts w:ascii="Consolas" w:hAnsi="Consolas" w:cs="Consolas"/>
-          <w:color w:val="000000"/>
-          <w:sz w:val="19"/>
-          <w:szCs w:val="19"/>
-        </w:rPr>
-        <w:tab/>
-      </w:r>
-      <w:r>
-        <w:rPr>
-          <w:rFonts w:ascii="Consolas" w:hAnsi="Consolas" w:cs="Consolas"/>
-          <w:color w:val="000000"/>
-          <w:sz w:val="19"/>
-          <w:szCs w:val="19"/>
-        </w:rPr>
-        <w:tab/>
-        <w:t>alert(</w:t>
-      </w:r>
+      <w:proofErr w:type="spellEnd"/>
+      <w:r>
+        <w:rPr>
+          <w:rFonts w:ascii="Consolas" w:hAnsi="Consolas" w:cs="Consolas"/>
+          <w:color w:val="000000"/>
+          <w:sz w:val="19"/>
+          <w:szCs w:val="19"/>
+        </w:rPr>
+        <w:t xml:space="preserve"> </w:t>
+      </w:r>
+      <w:proofErr w:type="gramStart"/>
+      <w:r>
+        <w:rPr>
+          <w:rFonts w:ascii="Consolas" w:hAnsi="Consolas" w:cs="Consolas"/>
+          <w:color w:val="000000"/>
+          <w:sz w:val="19"/>
+          <w:szCs w:val="19"/>
+        </w:rPr>
+        <w:t>(!</w:t>
+      </w:r>
+      <w:proofErr w:type="spellStart"/>
+      <w:r>
+        <w:rPr>
+          <w:rFonts w:ascii="Consolas" w:hAnsi="Consolas" w:cs="Consolas"/>
+          <w:color w:val="000000"/>
+          <w:sz w:val="19"/>
+          <w:szCs w:val="19"/>
+        </w:rPr>
+        <w:t>dato</w:t>
+      </w:r>
+      <w:proofErr w:type="gramEnd"/>
+      <w:r>
+        <w:rPr>
+          <w:rFonts w:ascii="Consolas" w:hAnsi="Consolas" w:cs="Consolas"/>
+          <w:color w:val="000000"/>
+          <w:sz w:val="19"/>
+          <w:szCs w:val="19"/>
+        </w:rPr>
+        <w:t>.opTres.checked</w:t>
+      </w:r>
+      <w:proofErr w:type="spellEnd"/>
+      <w:r>
+        <w:rPr>
+          <w:rFonts w:ascii="Consolas" w:hAnsi="Consolas" w:cs="Consolas"/>
+          <w:color w:val="000000"/>
+          <w:sz w:val="19"/>
+          <w:szCs w:val="19"/>
+        </w:rPr>
+        <w:t xml:space="preserve"> &amp;&amp; !</w:t>
+      </w:r>
+      <w:proofErr w:type="spellStart"/>
+      <w:r>
+        <w:rPr>
+          <w:rFonts w:ascii="Consolas" w:hAnsi="Consolas" w:cs="Consolas"/>
+          <w:color w:val="000000"/>
+          <w:sz w:val="19"/>
+          <w:szCs w:val="19"/>
+        </w:rPr>
+        <w:t>dato.opCuatro.checked</w:t>
+      </w:r>
+      <w:proofErr w:type="spellEnd"/>
+      <w:r>
+        <w:rPr>
+          <w:rFonts w:ascii="Consolas" w:hAnsi="Consolas" w:cs="Consolas"/>
+          <w:color w:val="000000"/>
+          <w:sz w:val="19"/>
+          <w:szCs w:val="19"/>
+        </w:rPr>
+        <w:t>) {</w:t>
+      </w:r>
+    </w:p>
+    <w:p>
+      <w:pPr>
+        <w:autoSpaceDE w:val="0"/>
+        <w:autoSpaceDN w:val="0"/>
+        <w:adjustRightInd w:val="0"/>
+        <w:spacing w:after="0" w:line="240" w:lineRule="auto"/>
+        <w:rPr>
+          <w:rFonts w:ascii="Consolas" w:hAnsi="Consolas" w:cs="Consolas"/>
+          <w:color w:val="000000"/>
+          <w:sz w:val="19"/>
+          <w:szCs w:val="19"/>
+        </w:rPr>
+      </w:pPr>
+      <w:r>
+        <w:rPr>
+          <w:rFonts w:ascii="Consolas" w:hAnsi="Consolas" w:cs="Consolas"/>
+          <w:color w:val="000000"/>
+          <w:sz w:val="19"/>
+          <w:szCs w:val="19"/>
+        </w:rPr>
+        <w:tab/>
+      </w:r>
+      <w:r>
+        <w:rPr>
+          <w:rFonts w:ascii="Consolas" w:hAnsi="Consolas" w:cs="Consolas"/>
+          <w:color w:val="000000"/>
+          <w:sz w:val="19"/>
+          <w:szCs w:val="19"/>
+        </w:rPr>
+        <w:tab/>
+      </w:r>
+      <w:r>
+        <w:rPr>
+          <w:rFonts w:ascii="Consolas" w:hAnsi="Consolas" w:cs="Consolas"/>
+          <w:color w:val="000000"/>
+          <w:sz w:val="19"/>
+          <w:szCs w:val="19"/>
+        </w:rPr>
+        <w:tab/>
+      </w:r>
+      <w:r>
+        <w:rPr>
+          <w:rFonts w:ascii="Consolas" w:hAnsi="Consolas" w:cs="Consolas"/>
+          <w:color w:val="000000"/>
+          <w:sz w:val="19"/>
+          <w:szCs w:val="19"/>
+        </w:rPr>
+        <w:tab/>
+      </w:r>
+      <w:proofErr w:type="spellStart"/>
+      <w:proofErr w:type="gramStart"/>
+      <w:r>
+        <w:rPr>
+          <w:rFonts w:ascii="Consolas" w:hAnsi="Consolas" w:cs="Consolas"/>
+          <w:color w:val="000000"/>
+          <w:sz w:val="19"/>
+          <w:szCs w:val="19"/>
+        </w:rPr>
+        <w:t>alert</w:t>
+      </w:r>
+      <w:proofErr w:type="spellEnd"/>
+      <w:r>
+        <w:rPr>
+          <w:rFonts w:ascii="Consolas" w:hAnsi="Consolas" w:cs="Consolas"/>
+          <w:color w:val="000000"/>
+          <w:sz w:val="19"/>
+          <w:szCs w:val="19"/>
+        </w:rPr>
+        <w:t>(</w:t>
+      </w:r>
+      <w:proofErr w:type="gramEnd"/>
       <w:r>
         <w:rPr>
           <w:rFonts w:ascii="Consolas" w:hAnsi="Consolas" w:cs="Consolas"/>
@@ -944,6 +1181,7 @@
         </w:rPr>
         <w:tab/>
       </w:r>
+      <w:proofErr w:type="spellStart"/>
       <w:r>
         <w:rPr>
           <w:rFonts w:ascii="Consolas" w:hAnsi="Consolas" w:cs="Consolas"/>
@@ -953,6 +1191,7 @@
         </w:rPr>
         <w:t>return</w:t>
       </w:r>
+      <w:proofErr w:type="spellEnd"/>
       <w:r>
         <w:rPr>
           <w:rFonts w:ascii="Consolas" w:hAnsi="Consolas" w:cs="Consolas"/>
@@ -1041,6 +1280,7 @@
         </w:rPr>
         <w:t xml:space="preserve">            </w:t>
       </w:r>
+      <w:proofErr w:type="spellStart"/>
       <w:r>
         <w:rPr>
           <w:rFonts w:ascii="Consolas" w:hAnsi="Consolas" w:cs="Consolas"/>
@@ -1050,14 +1290,37 @@
         </w:rPr>
         <w:t>if</w:t>
       </w:r>
-      <w:r>
-        <w:rPr>
-          <w:rFonts w:ascii="Consolas" w:hAnsi="Consolas" w:cs="Consolas"/>
-          <w:color w:val="000000"/>
-          <w:sz w:val="19"/>
-          <w:szCs w:val="19"/>
-        </w:rPr>
-        <w:t xml:space="preserve"> (dato.txtCantidad.value == </w:t>
+      <w:proofErr w:type="spellEnd"/>
+      <w:r>
+        <w:rPr>
+          <w:rFonts w:ascii="Consolas" w:hAnsi="Consolas" w:cs="Consolas"/>
+          <w:color w:val="000000"/>
+          <w:sz w:val="19"/>
+          <w:szCs w:val="19"/>
+        </w:rPr>
+        <w:t xml:space="preserve"> (</w:t>
+      </w:r>
+      <w:proofErr w:type="spellStart"/>
+      <w:proofErr w:type="gramStart"/>
+      <w:r>
+        <w:rPr>
+          <w:rFonts w:ascii="Consolas" w:hAnsi="Consolas" w:cs="Consolas"/>
+          <w:color w:val="000000"/>
+          <w:sz w:val="19"/>
+          <w:szCs w:val="19"/>
+        </w:rPr>
+        <w:t>dato.txtCantidad.value</w:t>
+      </w:r>
+      <w:proofErr w:type="spellEnd"/>
+      <w:proofErr w:type="gramEnd"/>
+      <w:r>
+        <w:rPr>
+          <w:rFonts w:ascii="Consolas" w:hAnsi="Consolas" w:cs="Consolas"/>
+          <w:color w:val="000000"/>
+          <w:sz w:val="19"/>
+          <w:szCs w:val="19"/>
+        </w:rPr>
+        <w:t xml:space="preserve"> == </w:t>
       </w:r>
       <w:r>
         <w:rPr>
@@ -1126,8 +1389,29 @@
           <w:szCs w:val="19"/>
         </w:rPr>
         <w:tab/>
-        <w:t>alert(</w:t>
-      </w:r>
+      </w:r>
+      <w:proofErr w:type="spellStart"/>
+      <w:proofErr w:type="gramStart"/>
+      <w:r>
+        <w:rPr>
+          <w:rFonts w:ascii="Consolas" w:hAnsi="Consolas" w:cs="Consolas"/>
+          <w:color w:val="000000"/>
+          <w:sz w:val="19"/>
+          <w:szCs w:val="19"/>
+        </w:rPr>
+        <w:t>alert</w:t>
+      </w:r>
+      <w:proofErr w:type="spellEnd"/>
+      <w:r>
+        <w:rPr>
+          <w:rFonts w:ascii="Consolas" w:hAnsi="Consolas" w:cs="Consolas"/>
+          <w:color w:val="000000"/>
+          <w:sz w:val="19"/>
+          <w:szCs w:val="19"/>
+        </w:rPr>
+        <w:t>(</w:t>
+      </w:r>
+      <w:proofErr w:type="gramEnd"/>
       <w:r>
         <w:rPr>
           <w:rFonts w:ascii="Consolas" w:hAnsi="Consolas" w:cs="Consolas"/>
@@ -1196,6 +1480,7 @@
         </w:rPr>
         <w:tab/>
       </w:r>
+      <w:proofErr w:type="spellStart"/>
       <w:r>
         <w:rPr>
           <w:rFonts w:ascii="Consolas" w:hAnsi="Consolas" w:cs="Consolas"/>
@@ -1205,6 +1490,7 @@
         </w:rPr>
         <w:t>return</w:t>
       </w:r>
+      <w:proofErr w:type="spellEnd"/>
       <w:r>
         <w:rPr>
           <w:rFonts w:ascii="Consolas" w:hAnsi="Consolas" w:cs="Consolas"/>
@@ -1293,6 +1579,7 @@
         </w:rPr>
         <w:t xml:space="preserve">            </w:t>
       </w:r>
+      <w:proofErr w:type="spellStart"/>
       <w:r>
         <w:rPr>
           <w:rFonts w:ascii="Consolas" w:hAnsi="Consolas" w:cs="Consolas"/>
@@ -1302,14 +1589,37 @@
         </w:rPr>
         <w:t>if</w:t>
       </w:r>
-      <w:r>
-        <w:rPr>
-          <w:rFonts w:ascii="Consolas" w:hAnsi="Consolas" w:cs="Consolas"/>
-          <w:color w:val="000000"/>
-          <w:sz w:val="19"/>
-          <w:szCs w:val="19"/>
-        </w:rPr>
-        <w:t xml:space="preserve"> (dato.txtDias.value == </w:t>
+      <w:proofErr w:type="spellEnd"/>
+      <w:r>
+        <w:rPr>
+          <w:rFonts w:ascii="Consolas" w:hAnsi="Consolas" w:cs="Consolas"/>
+          <w:color w:val="000000"/>
+          <w:sz w:val="19"/>
+          <w:szCs w:val="19"/>
+        </w:rPr>
+        <w:t xml:space="preserve"> (</w:t>
+      </w:r>
+      <w:proofErr w:type="spellStart"/>
+      <w:proofErr w:type="gramStart"/>
+      <w:r>
+        <w:rPr>
+          <w:rFonts w:ascii="Consolas" w:hAnsi="Consolas" w:cs="Consolas"/>
+          <w:color w:val="000000"/>
+          <w:sz w:val="19"/>
+          <w:szCs w:val="19"/>
+        </w:rPr>
+        <w:t>dato.txtDias.value</w:t>
+      </w:r>
+      <w:proofErr w:type="spellEnd"/>
+      <w:proofErr w:type="gramEnd"/>
+      <w:r>
+        <w:rPr>
+          <w:rFonts w:ascii="Consolas" w:hAnsi="Consolas" w:cs="Consolas"/>
+          <w:color w:val="000000"/>
+          <w:sz w:val="19"/>
+          <w:szCs w:val="19"/>
+        </w:rPr>
+        <w:t xml:space="preserve"> == </w:t>
       </w:r>
       <w:r>
         <w:rPr>
@@ -1378,8 +1688,29 @@
           <w:szCs w:val="19"/>
         </w:rPr>
         <w:tab/>
-        <w:t>alert(</w:t>
-      </w:r>
+      </w:r>
+      <w:proofErr w:type="spellStart"/>
+      <w:proofErr w:type="gramStart"/>
+      <w:r>
+        <w:rPr>
+          <w:rFonts w:ascii="Consolas" w:hAnsi="Consolas" w:cs="Consolas"/>
+          <w:color w:val="000000"/>
+          <w:sz w:val="19"/>
+          <w:szCs w:val="19"/>
+        </w:rPr>
+        <w:t>alert</w:t>
+      </w:r>
+      <w:proofErr w:type="spellEnd"/>
+      <w:r>
+        <w:rPr>
+          <w:rFonts w:ascii="Consolas" w:hAnsi="Consolas" w:cs="Consolas"/>
+          <w:color w:val="000000"/>
+          <w:sz w:val="19"/>
+          <w:szCs w:val="19"/>
+        </w:rPr>
+        <w:t>(</w:t>
+      </w:r>
+      <w:proofErr w:type="gramEnd"/>
       <w:r>
         <w:rPr>
           <w:rFonts w:ascii="Consolas" w:hAnsi="Consolas" w:cs="Consolas"/>
@@ -1448,6 +1779,7 @@
         </w:rPr>
         <w:tab/>
       </w:r>
+      <w:proofErr w:type="spellStart"/>
       <w:r>
         <w:rPr>
           <w:rFonts w:ascii="Consolas" w:hAnsi="Consolas" w:cs="Consolas"/>
@@ -1457,6 +1789,7 @@
         </w:rPr>
         <w:t>return</w:t>
       </w:r>
+      <w:proofErr w:type="spellEnd"/>
       <w:r>
         <w:rPr>
           <w:rFonts w:ascii="Consolas" w:hAnsi="Consolas" w:cs="Consolas"/>
@@ -1571,14 +1904,27 @@
         <w:tab/>
       </w:r>
       <w:commentRangeStart w:id="2"/>
-      <w:r>
-        <w:rPr>
-          <w:rFonts w:ascii="Consolas" w:hAnsi="Consolas" w:cs="Consolas"/>
-          <w:color w:val="000000"/>
-          <w:sz w:val="19"/>
-          <w:szCs w:val="19"/>
-        </w:rPr>
-        <w:t>dato.submit();</w:t>
+      <w:proofErr w:type="spellStart"/>
+      <w:proofErr w:type="gramStart"/>
+      <w:r>
+        <w:rPr>
+          <w:rFonts w:ascii="Consolas" w:hAnsi="Consolas" w:cs="Consolas"/>
+          <w:color w:val="000000"/>
+          <w:sz w:val="19"/>
+          <w:szCs w:val="19"/>
+        </w:rPr>
+        <w:t>dato.submit</w:t>
+      </w:r>
+      <w:proofErr w:type="spellEnd"/>
+      <w:proofErr w:type="gramEnd"/>
+      <w:r>
+        <w:rPr>
+          <w:rFonts w:ascii="Consolas" w:hAnsi="Consolas" w:cs="Consolas"/>
+          <w:color w:val="000000"/>
+          <w:sz w:val="19"/>
+          <w:szCs w:val="19"/>
+        </w:rPr>
+        <w:t>();</w:t>
       </w:r>
       <w:commentRangeEnd w:id="2"/>
       <w:r>
@@ -1748,6 +2094,7 @@
         </w:rPr>
         <w:t>&lt;</w:t>
       </w:r>
+      <w:proofErr w:type="spellStart"/>
       <w:r>
         <w:rPr>
           <w:rFonts w:ascii="Consolas" w:hAnsi="Consolas" w:cs="Consolas"/>
@@ -1757,6 +2104,7 @@
         </w:rPr>
         <w:t>body</w:t>
       </w:r>
+      <w:proofErr w:type="spellEnd"/>
       <w:r>
         <w:rPr>
           <w:rFonts w:ascii="Consolas" w:hAnsi="Consolas" w:cs="Consolas"/>
@@ -1798,6 +2146,7 @@
         </w:rPr>
         <w:t>&lt;</w:t>
       </w:r>
+      <w:proofErr w:type="spellStart"/>
       <w:r>
         <w:rPr>
           <w:rFonts w:ascii="Consolas" w:hAnsi="Consolas" w:cs="Consolas"/>
@@ -1807,6 +2156,7 @@
         </w:rPr>
         <w:t>form</w:t>
       </w:r>
+      <w:proofErr w:type="spellEnd"/>
       <w:r>
         <w:rPr>
           <w:rFonts w:ascii="Consolas" w:hAnsi="Consolas" w:cs="Consolas"/>
@@ -1843,6 +2193,7 @@
         </w:rPr>
         <w:t xml:space="preserve"> </w:t>
       </w:r>
+      <w:proofErr w:type="spellStart"/>
       <w:r>
         <w:rPr>
           <w:rFonts w:ascii="Consolas" w:hAnsi="Consolas" w:cs="Consolas"/>
@@ -1852,6 +2203,7 @@
         </w:rPr>
         <w:t>method</w:t>
       </w:r>
+      <w:proofErr w:type="spellEnd"/>
       <w:r>
         <w:rPr>
           <w:rFonts w:ascii="Consolas" w:hAnsi="Consolas" w:cs="Consolas"/>
@@ -1870,6 +2222,7 @@
         </w:rPr>
         <w:t xml:space="preserve"> </w:t>
       </w:r>
+      <w:proofErr w:type="spellStart"/>
       <w:r>
         <w:rPr>
           <w:rFonts w:ascii="Consolas" w:hAnsi="Consolas" w:cs="Consolas"/>
@@ -1879,6 +2232,7 @@
         </w:rPr>
         <w:t>action</w:t>
       </w:r>
+      <w:proofErr w:type="spellEnd"/>
       <w:r>
         <w:rPr>
           <w:rFonts w:ascii="Consolas" w:hAnsi="Consolas" w:cs="Consolas"/>
@@ -1929,6 +2283,7 @@
         </w:rPr>
         <w:t>&lt;</w:t>
       </w:r>
+      <w:proofErr w:type="spellStart"/>
       <w:r>
         <w:rPr>
           <w:rFonts w:ascii="Consolas" w:hAnsi="Consolas" w:cs="Consolas"/>
@@ -1938,6 +2293,7 @@
         </w:rPr>
         <w:t>div</w:t>
       </w:r>
+      <w:proofErr w:type="spellEnd"/>
       <w:r>
         <w:rPr>
           <w:rFonts w:ascii="Consolas" w:hAnsi="Consolas" w:cs="Consolas"/>
@@ -2030,6 +2386,7 @@
         </w:rPr>
         <w:t>&lt;/</w:t>
       </w:r>
+      <w:proofErr w:type="spellStart"/>
       <w:r>
         <w:rPr>
           <w:rFonts w:ascii="Consolas" w:hAnsi="Consolas" w:cs="Consolas"/>
@@ -2039,6 +2396,7 @@
         </w:rPr>
         <w:t>div</w:t>
       </w:r>
+      <w:proofErr w:type="spellEnd"/>
       <w:r>
         <w:rPr>
           <w:rFonts w:ascii="Consolas" w:hAnsi="Consolas" w:cs="Consolas"/>
@@ -2089,6 +2447,7 @@
         </w:rPr>
         <w:t>&lt;</w:t>
       </w:r>
+      <w:proofErr w:type="spellStart"/>
       <w:r>
         <w:rPr>
           <w:rFonts w:ascii="Consolas" w:hAnsi="Consolas" w:cs="Consolas"/>
@@ -2098,6 +2457,7 @@
         </w:rPr>
         <w:t>br</w:t>
       </w:r>
+      <w:proofErr w:type="spellEnd"/>
       <w:r>
         <w:rPr>
           <w:rFonts w:ascii="Consolas" w:hAnsi="Consolas" w:cs="Consolas"/>
@@ -2158,6 +2518,7 @@
         </w:rPr>
         <w:t>&lt;</w:t>
       </w:r>
+      <w:proofErr w:type="spellStart"/>
       <w:r>
         <w:rPr>
           <w:rFonts w:ascii="Consolas" w:hAnsi="Consolas" w:cs="Consolas"/>
@@ -2167,6 +2528,7 @@
         </w:rPr>
         <w:t>div</w:t>
       </w:r>
+      <w:proofErr w:type="spellEnd"/>
       <w:r>
         <w:rPr>
           <w:rFonts w:ascii="Consolas" w:hAnsi="Consolas" w:cs="Consolas"/>
@@ -2226,6 +2588,7 @@
         </w:rPr>
         <w:t>&lt;</w:t>
       </w:r>
+      <w:proofErr w:type="spellStart"/>
       <w:r>
         <w:rPr>
           <w:rFonts w:ascii="Consolas" w:hAnsi="Consolas" w:cs="Consolas"/>
@@ -2235,6 +2598,8 @@
         </w:rPr>
         <w:t>label</w:t>
       </w:r>
+      <w:proofErr w:type="spellEnd"/>
+      <w:proofErr w:type="gramStart"/>
       <w:r>
         <w:rPr>
           <w:rFonts w:ascii="Consolas" w:hAnsi="Consolas" w:cs="Consolas"/>
@@ -2251,7 +2616,17 @@
           <w:sz w:val="19"/>
           <w:szCs w:val="19"/>
         </w:rPr>
-        <w:t>¿Dónde va de vacaciones?</w:t>
+        <w:t>¿</w:t>
+      </w:r>
+      <w:proofErr w:type="gramEnd"/>
+      <w:r>
+        <w:rPr>
+          <w:rFonts w:ascii="Consolas" w:hAnsi="Consolas" w:cs="Consolas"/>
+          <w:color w:val="000000"/>
+          <w:sz w:val="19"/>
+          <w:szCs w:val="19"/>
+        </w:rPr>
+        <w:t>Dónde va de vacaciones?</w:t>
       </w:r>
       <w:r>
         <w:rPr>
@@ -2262,6 +2637,7 @@
         </w:rPr>
         <w:t>&lt;/</w:t>
       </w:r>
+      <w:proofErr w:type="spellStart"/>
       <w:r>
         <w:rPr>
           <w:rFonts w:ascii="Consolas" w:hAnsi="Consolas" w:cs="Consolas"/>
@@ -2271,6 +2647,7 @@
         </w:rPr>
         <w:t>label</w:t>
       </w:r>
+      <w:proofErr w:type="spellEnd"/>
       <w:r>
         <w:rPr>
           <w:rFonts w:ascii="Consolas" w:hAnsi="Consolas" w:cs="Consolas"/>
@@ -2330,6 +2707,7 @@
         </w:rPr>
         <w:t>&lt;</w:t>
       </w:r>
+      <w:proofErr w:type="spellStart"/>
       <w:r>
         <w:rPr>
           <w:rFonts w:ascii="Consolas" w:hAnsi="Consolas" w:cs="Consolas"/>
@@ -2339,6 +2717,7 @@
         </w:rPr>
         <w:t>div</w:t>
       </w:r>
+      <w:proofErr w:type="spellEnd"/>
       <w:r>
         <w:rPr>
           <w:rFonts w:ascii="Consolas" w:hAnsi="Consolas" w:cs="Consolas"/>
@@ -2441,7 +2820,27 @@
           <w:sz w:val="19"/>
           <w:szCs w:val="19"/>
         </w:rPr>
-        <w:t>="opMdelPlata"</w:t>
+        <w:t>="</w:t>
+      </w:r>
+      <w:proofErr w:type="spellStart"/>
+      <w:r>
+        <w:rPr>
+          <w:rFonts w:ascii="Consolas" w:hAnsi="Consolas" w:cs="Consolas"/>
+          <w:color w:val="0000FF"/>
+          <w:sz w:val="19"/>
+          <w:szCs w:val="19"/>
+        </w:rPr>
+        <w:t>opMdelPlata</w:t>
+      </w:r>
+      <w:proofErr w:type="spellEnd"/>
+      <w:r>
+        <w:rPr>
+          <w:rFonts w:ascii="Consolas" w:hAnsi="Consolas" w:cs="Consolas"/>
+          <w:color w:val="0000FF"/>
+          <w:sz w:val="19"/>
+          <w:szCs w:val="19"/>
+        </w:rPr>
+        <w:t>"</w:t>
       </w:r>
       <w:r>
         <w:rPr>
@@ -2452,6 +2851,7 @@
         </w:rPr>
         <w:t xml:space="preserve"> </w:t>
       </w:r>
+      <w:proofErr w:type="spellStart"/>
       <w:r>
         <w:rPr>
           <w:rFonts w:ascii="Consolas" w:hAnsi="Consolas" w:cs="Consolas"/>
@@ -2461,6 +2861,7 @@
         </w:rPr>
         <w:t>name</w:t>
       </w:r>
+      <w:proofErr w:type="spellEnd"/>
       <w:r>
         <w:rPr>
           <w:rFonts w:ascii="Consolas" w:hAnsi="Consolas" w:cs="Consolas"/>
@@ -2479,6 +2880,7 @@
         </w:rPr>
         <w:t xml:space="preserve"> </w:t>
       </w:r>
+      <w:proofErr w:type="spellStart"/>
       <w:r>
         <w:rPr>
           <w:rFonts w:ascii="Consolas" w:hAnsi="Consolas" w:cs="Consolas"/>
@@ -2488,6 +2890,7 @@
         </w:rPr>
         <w:t>type</w:t>
       </w:r>
+      <w:proofErr w:type="spellEnd"/>
       <w:r>
         <w:rPr>
           <w:rFonts w:ascii="Consolas" w:hAnsi="Consolas" w:cs="Consolas"/>
@@ -2506,6 +2909,7 @@
         </w:rPr>
         <w:t xml:space="preserve"> </w:t>
       </w:r>
+      <w:proofErr w:type="spellStart"/>
       <w:r>
         <w:rPr>
           <w:rFonts w:ascii="Consolas" w:hAnsi="Consolas" w:cs="Consolas"/>
@@ -2515,14 +2919,35 @@
         </w:rPr>
         <w:t>value</w:t>
       </w:r>
-      <w:r>
-        <w:rPr>
-          <w:rFonts w:ascii="Consolas" w:hAnsi="Consolas" w:cs="Consolas"/>
-          <w:color w:val="0000FF"/>
-          <w:sz w:val="19"/>
-          <w:szCs w:val="19"/>
-        </w:rPr>
-        <w:t>="MdelPlata"</w:t>
+      <w:proofErr w:type="spellEnd"/>
+      <w:r>
+        <w:rPr>
+          <w:rFonts w:ascii="Consolas" w:hAnsi="Consolas" w:cs="Consolas"/>
+          <w:color w:val="0000FF"/>
+          <w:sz w:val="19"/>
+          <w:szCs w:val="19"/>
+        </w:rPr>
+        <w:t>="</w:t>
+      </w:r>
+      <w:proofErr w:type="spellStart"/>
+      <w:r>
+        <w:rPr>
+          <w:rFonts w:ascii="Consolas" w:hAnsi="Consolas" w:cs="Consolas"/>
+          <w:color w:val="0000FF"/>
+          <w:sz w:val="19"/>
+          <w:szCs w:val="19"/>
+        </w:rPr>
+        <w:t>MdelPlata</w:t>
+      </w:r>
+      <w:proofErr w:type="spellEnd"/>
+      <w:r>
+        <w:rPr>
+          <w:rFonts w:ascii="Consolas" w:hAnsi="Consolas" w:cs="Consolas"/>
+          <w:color w:val="0000FF"/>
+          <w:sz w:val="19"/>
+          <w:szCs w:val="19"/>
+        </w:rPr>
+        <w:t>"</w:t>
       </w:r>
       <w:r>
         <w:rPr>
@@ -2644,6 +3069,7 @@
         </w:rPr>
         <w:t>&lt;/</w:t>
       </w:r>
+      <w:proofErr w:type="spellStart"/>
       <w:r>
         <w:rPr>
           <w:rFonts w:ascii="Consolas" w:hAnsi="Consolas" w:cs="Consolas"/>
@@ -2653,6 +3079,7 @@
         </w:rPr>
         <w:t>div</w:t>
       </w:r>
+      <w:proofErr w:type="spellEnd"/>
       <w:r>
         <w:rPr>
           <w:rFonts w:ascii="Consolas" w:hAnsi="Consolas" w:cs="Consolas"/>
@@ -2712,6 +3139,7 @@
         </w:rPr>
         <w:t>&lt;</w:t>
       </w:r>
+      <w:proofErr w:type="spellStart"/>
       <w:r>
         <w:rPr>
           <w:rFonts w:ascii="Consolas" w:hAnsi="Consolas" w:cs="Consolas"/>
@@ -2721,6 +3149,7 @@
         </w:rPr>
         <w:t>div</w:t>
       </w:r>
+      <w:proofErr w:type="spellEnd"/>
       <w:r>
         <w:rPr>
           <w:rFonts w:ascii="Consolas" w:hAnsi="Consolas" w:cs="Consolas"/>
@@ -2823,7 +3252,27 @@
           <w:sz w:val="19"/>
           <w:szCs w:val="19"/>
         </w:rPr>
-        <w:t>="opNiza"</w:t>
+        <w:t>="</w:t>
+      </w:r>
+      <w:proofErr w:type="spellStart"/>
+      <w:r>
+        <w:rPr>
+          <w:rFonts w:ascii="Consolas" w:hAnsi="Consolas" w:cs="Consolas"/>
+          <w:color w:val="0000FF"/>
+          <w:sz w:val="19"/>
+          <w:szCs w:val="19"/>
+        </w:rPr>
+        <w:t>opNiza</w:t>
+      </w:r>
+      <w:proofErr w:type="spellEnd"/>
+      <w:r>
+        <w:rPr>
+          <w:rFonts w:ascii="Consolas" w:hAnsi="Consolas" w:cs="Consolas"/>
+          <w:color w:val="0000FF"/>
+          <w:sz w:val="19"/>
+          <w:szCs w:val="19"/>
+        </w:rPr>
+        <w:t>"</w:t>
       </w:r>
       <w:r>
         <w:rPr>
@@ -2834,6 +3283,7 @@
         </w:rPr>
         <w:t xml:space="preserve"> </w:t>
       </w:r>
+      <w:proofErr w:type="spellStart"/>
       <w:r>
         <w:rPr>
           <w:rFonts w:ascii="Consolas" w:hAnsi="Consolas" w:cs="Consolas"/>
@@ -2843,6 +3293,7 @@
         </w:rPr>
         <w:t>name</w:t>
       </w:r>
+      <w:proofErr w:type="spellEnd"/>
       <w:r>
         <w:rPr>
           <w:rFonts w:ascii="Consolas" w:hAnsi="Consolas" w:cs="Consolas"/>
@@ -2861,6 +3312,7 @@
         </w:rPr>
         <w:t xml:space="preserve"> </w:t>
       </w:r>
+      <w:proofErr w:type="spellStart"/>
       <w:r>
         <w:rPr>
           <w:rFonts w:ascii="Consolas" w:hAnsi="Consolas" w:cs="Consolas"/>
@@ -2870,6 +3322,7 @@
         </w:rPr>
         <w:t>type</w:t>
       </w:r>
+      <w:proofErr w:type="spellEnd"/>
       <w:r>
         <w:rPr>
           <w:rFonts w:ascii="Consolas" w:hAnsi="Consolas" w:cs="Consolas"/>
@@ -2888,6 +3341,7 @@
         </w:rPr>
         <w:t xml:space="preserve"> </w:t>
       </w:r>
+      <w:proofErr w:type="spellStart"/>
       <w:r>
         <w:rPr>
           <w:rFonts w:ascii="Consolas" w:hAnsi="Consolas" w:cs="Consolas"/>
@@ -2897,6 +3351,7 @@
         </w:rPr>
         <w:t>value</w:t>
       </w:r>
+      <w:proofErr w:type="spellEnd"/>
       <w:r>
         <w:rPr>
           <w:rFonts w:ascii="Consolas" w:hAnsi="Consolas" w:cs="Consolas"/>
@@ -3025,6 +3480,7 @@
         </w:rPr>
         <w:t>&lt;/</w:t>
       </w:r>
+      <w:proofErr w:type="spellStart"/>
       <w:r>
         <w:rPr>
           <w:rFonts w:ascii="Consolas" w:hAnsi="Consolas" w:cs="Consolas"/>
@@ -3034,6 +3490,7 @@
         </w:rPr>
         <w:t>div</w:t>
       </w:r>
+      <w:proofErr w:type="spellEnd"/>
       <w:r>
         <w:rPr>
           <w:rFonts w:ascii="Consolas" w:hAnsi="Consolas" w:cs="Consolas"/>
@@ -3084,6 +3541,7 @@
         </w:rPr>
         <w:t>&lt;/</w:t>
       </w:r>
+      <w:proofErr w:type="spellStart"/>
       <w:r>
         <w:rPr>
           <w:rFonts w:ascii="Consolas" w:hAnsi="Consolas" w:cs="Consolas"/>
@@ -3093,6 +3551,7 @@
         </w:rPr>
         <w:t>div</w:t>
       </w:r>
+      <w:proofErr w:type="spellEnd"/>
       <w:r>
         <w:rPr>
           <w:rFonts w:ascii="Consolas" w:hAnsi="Consolas" w:cs="Consolas"/>
@@ -3143,6 +3602,7 @@
         </w:rPr>
         <w:t>&lt;</w:t>
       </w:r>
+      <w:proofErr w:type="spellStart"/>
       <w:r>
         <w:rPr>
           <w:rFonts w:ascii="Consolas" w:hAnsi="Consolas" w:cs="Consolas"/>
@@ -3152,6 +3612,7 @@
         </w:rPr>
         <w:t>br</w:t>
       </w:r>
+      <w:proofErr w:type="spellEnd"/>
       <w:r>
         <w:rPr>
           <w:rFonts w:ascii="Consolas" w:hAnsi="Consolas" w:cs="Consolas"/>
@@ -3211,6 +3672,7 @@
         </w:rPr>
         <w:t>&lt;</w:t>
       </w:r>
+      <w:proofErr w:type="spellStart"/>
       <w:r>
         <w:rPr>
           <w:rFonts w:ascii="Consolas" w:hAnsi="Consolas" w:cs="Consolas"/>
@@ -3220,6 +3682,7 @@
         </w:rPr>
         <w:t>div</w:t>
       </w:r>
+      <w:proofErr w:type="spellEnd"/>
       <w:r>
         <w:rPr>
           <w:rFonts w:ascii="Consolas" w:hAnsi="Consolas" w:cs="Consolas"/>
@@ -3279,6 +3742,7 @@
         </w:rPr>
         <w:t>&lt;</w:t>
       </w:r>
+      <w:proofErr w:type="spellStart"/>
       <w:r>
         <w:rPr>
           <w:rFonts w:ascii="Consolas" w:hAnsi="Consolas" w:cs="Consolas"/>
@@ -3288,6 +3752,8 @@
         </w:rPr>
         <w:t>label</w:t>
       </w:r>
+      <w:proofErr w:type="spellEnd"/>
+      <w:proofErr w:type="gramStart"/>
       <w:r>
         <w:rPr>
           <w:rFonts w:ascii="Consolas" w:hAnsi="Consolas" w:cs="Consolas"/>
@@ -3304,7 +3770,17 @@
           <w:sz w:val="19"/>
           <w:szCs w:val="19"/>
         </w:rPr>
-        <w:t>¿Cuál es la categoría?</w:t>
+        <w:t>¿</w:t>
+      </w:r>
+      <w:proofErr w:type="gramEnd"/>
+      <w:r>
+        <w:rPr>
+          <w:rFonts w:ascii="Consolas" w:hAnsi="Consolas" w:cs="Consolas"/>
+          <w:color w:val="000000"/>
+          <w:sz w:val="19"/>
+          <w:szCs w:val="19"/>
+        </w:rPr>
+        <w:t>Cuál es la categoría?</w:t>
       </w:r>
       <w:r>
         <w:rPr>
@@ -3315,6 +3791,7 @@
         </w:rPr>
         <w:t>&lt;/</w:t>
       </w:r>
+      <w:proofErr w:type="spellStart"/>
       <w:r>
         <w:rPr>
           <w:rFonts w:ascii="Consolas" w:hAnsi="Consolas" w:cs="Consolas"/>
@@ -3324,6 +3801,7 @@
         </w:rPr>
         <w:t>label</w:t>
       </w:r>
+      <w:proofErr w:type="spellEnd"/>
       <w:r>
         <w:rPr>
           <w:rFonts w:ascii="Consolas" w:hAnsi="Consolas" w:cs="Consolas"/>
@@ -3383,6 +3861,7 @@
         </w:rPr>
         <w:t>&lt;</w:t>
       </w:r>
+      <w:proofErr w:type="spellStart"/>
       <w:r>
         <w:rPr>
           <w:rFonts w:ascii="Consolas" w:hAnsi="Consolas" w:cs="Consolas"/>
@@ -3392,6 +3871,7 @@
         </w:rPr>
         <w:t>div</w:t>
       </w:r>
+      <w:proofErr w:type="spellEnd"/>
       <w:r>
         <w:rPr>
           <w:rFonts w:ascii="Consolas" w:hAnsi="Consolas" w:cs="Consolas"/>
@@ -3494,7 +3974,27 @@
           <w:sz w:val="19"/>
           <w:szCs w:val="19"/>
         </w:rPr>
-        <w:t>="opTres"</w:t>
+        <w:t>="</w:t>
+      </w:r>
+      <w:proofErr w:type="spellStart"/>
+      <w:r>
+        <w:rPr>
+          <w:rFonts w:ascii="Consolas" w:hAnsi="Consolas" w:cs="Consolas"/>
+          <w:color w:val="0000FF"/>
+          <w:sz w:val="19"/>
+          <w:szCs w:val="19"/>
+        </w:rPr>
+        <w:t>opTres</w:t>
+      </w:r>
+      <w:proofErr w:type="spellEnd"/>
+      <w:r>
+        <w:rPr>
+          <w:rFonts w:ascii="Consolas" w:hAnsi="Consolas" w:cs="Consolas"/>
+          <w:color w:val="0000FF"/>
+          <w:sz w:val="19"/>
+          <w:szCs w:val="19"/>
+        </w:rPr>
+        <w:t>"</w:t>
       </w:r>
       <w:r>
         <w:rPr>
@@ -3505,6 +4005,7 @@
         </w:rPr>
         <w:t xml:space="preserve"> </w:t>
       </w:r>
+      <w:proofErr w:type="spellStart"/>
       <w:r>
         <w:rPr>
           <w:rFonts w:ascii="Consolas" w:hAnsi="Consolas" w:cs="Consolas"/>
@@ -3514,6 +4015,7 @@
         </w:rPr>
         <w:t>name</w:t>
       </w:r>
+      <w:proofErr w:type="spellEnd"/>
       <w:r>
         <w:rPr>
           <w:rFonts w:ascii="Consolas" w:hAnsi="Consolas" w:cs="Consolas"/>
@@ -3532,6 +4034,7 @@
         </w:rPr>
         <w:t xml:space="preserve"> </w:t>
       </w:r>
+      <w:proofErr w:type="spellStart"/>
       <w:r>
         <w:rPr>
           <w:rFonts w:ascii="Consolas" w:hAnsi="Consolas" w:cs="Consolas"/>
@@ -3541,6 +4044,7 @@
         </w:rPr>
         <w:t>type</w:t>
       </w:r>
+      <w:proofErr w:type="spellEnd"/>
       <w:r>
         <w:rPr>
           <w:rFonts w:ascii="Consolas" w:hAnsi="Consolas" w:cs="Consolas"/>
@@ -3559,6 +4063,7 @@
         </w:rPr>
         <w:t xml:space="preserve"> </w:t>
       </w:r>
+      <w:proofErr w:type="spellStart"/>
       <w:r>
         <w:rPr>
           <w:rFonts w:ascii="Consolas" w:hAnsi="Consolas" w:cs="Consolas"/>
@@ -3568,6 +4073,7 @@
         </w:rPr>
         <w:t>value</w:t>
       </w:r>
+      <w:proofErr w:type="spellEnd"/>
       <w:r>
         <w:rPr>
           <w:rFonts w:ascii="Consolas" w:hAnsi="Consolas" w:cs="Consolas"/>
@@ -3696,6 +4202,7 @@
         </w:rPr>
         <w:t>&lt;/</w:t>
       </w:r>
+      <w:proofErr w:type="spellStart"/>
       <w:r>
         <w:rPr>
           <w:rFonts w:ascii="Consolas" w:hAnsi="Consolas" w:cs="Consolas"/>
@@ -3705,6 +4212,7 @@
         </w:rPr>
         <w:t>div</w:t>
       </w:r>
+      <w:proofErr w:type="spellEnd"/>
       <w:r>
         <w:rPr>
           <w:rFonts w:ascii="Consolas" w:hAnsi="Consolas" w:cs="Consolas"/>
@@ -3764,6 +4272,7 @@
         </w:rPr>
         <w:t>&lt;</w:t>
       </w:r>
+      <w:proofErr w:type="spellStart"/>
       <w:r>
         <w:rPr>
           <w:rFonts w:ascii="Consolas" w:hAnsi="Consolas" w:cs="Consolas"/>
@@ -3773,6 +4282,7 @@
         </w:rPr>
         <w:t>div</w:t>
       </w:r>
+      <w:proofErr w:type="spellEnd"/>
       <w:r>
         <w:rPr>
           <w:rFonts w:ascii="Consolas" w:hAnsi="Consolas" w:cs="Consolas"/>
@@ -3875,7 +4385,27 @@
           <w:sz w:val="19"/>
           <w:szCs w:val="19"/>
         </w:rPr>
-        <w:t>="opCuatro"</w:t>
+        <w:t>="</w:t>
+      </w:r>
+      <w:proofErr w:type="spellStart"/>
+      <w:r>
+        <w:rPr>
+          <w:rFonts w:ascii="Consolas" w:hAnsi="Consolas" w:cs="Consolas"/>
+          <w:color w:val="0000FF"/>
+          <w:sz w:val="19"/>
+          <w:szCs w:val="19"/>
+        </w:rPr>
+        <w:t>opCuatro</w:t>
+      </w:r>
+      <w:proofErr w:type="spellEnd"/>
+      <w:r>
+        <w:rPr>
+          <w:rFonts w:ascii="Consolas" w:hAnsi="Consolas" w:cs="Consolas"/>
+          <w:color w:val="0000FF"/>
+          <w:sz w:val="19"/>
+          <w:szCs w:val="19"/>
+        </w:rPr>
+        <w:t>"</w:t>
       </w:r>
       <w:r>
         <w:rPr>
@@ -3886,6 +4416,7 @@
         </w:rPr>
         <w:t xml:space="preserve"> </w:t>
       </w:r>
+      <w:proofErr w:type="spellStart"/>
       <w:r>
         <w:rPr>
           <w:rFonts w:ascii="Consolas" w:hAnsi="Consolas" w:cs="Consolas"/>
@@ -3895,6 +4426,7 @@
         </w:rPr>
         <w:t>name</w:t>
       </w:r>
+      <w:proofErr w:type="spellEnd"/>
       <w:r>
         <w:rPr>
           <w:rFonts w:ascii="Consolas" w:hAnsi="Consolas" w:cs="Consolas"/>
@@ -3913,6 +4445,7 @@
         </w:rPr>
         <w:t xml:space="preserve"> </w:t>
       </w:r>
+      <w:proofErr w:type="spellStart"/>
       <w:r>
         <w:rPr>
           <w:rFonts w:ascii="Consolas" w:hAnsi="Consolas" w:cs="Consolas"/>
@@ -3922,6 +4455,7 @@
         </w:rPr>
         <w:t>type</w:t>
       </w:r>
+      <w:proofErr w:type="spellEnd"/>
       <w:r>
         <w:rPr>
           <w:rFonts w:ascii="Consolas" w:hAnsi="Consolas" w:cs="Consolas"/>
@@ -3940,6 +4474,7 @@
         </w:rPr>
         <w:t xml:space="preserve"> </w:t>
       </w:r>
+      <w:proofErr w:type="spellStart"/>
       <w:r>
         <w:rPr>
           <w:rFonts w:ascii="Consolas" w:hAnsi="Consolas" w:cs="Consolas"/>
@@ -3949,6 +4484,7 @@
         </w:rPr>
         <w:t>value</w:t>
       </w:r>
+      <w:proofErr w:type="spellEnd"/>
       <w:r>
         <w:rPr>
           <w:rFonts w:ascii="Consolas" w:hAnsi="Consolas" w:cs="Consolas"/>
@@ -4077,6 +4613,7 @@
         </w:rPr>
         <w:t>&lt;/</w:t>
       </w:r>
+      <w:proofErr w:type="spellStart"/>
       <w:r>
         <w:rPr>
           <w:rFonts w:ascii="Consolas" w:hAnsi="Consolas" w:cs="Consolas"/>
@@ -4086,6 +4623,7 @@
         </w:rPr>
         <w:t>div</w:t>
       </w:r>
+      <w:proofErr w:type="spellEnd"/>
       <w:r>
         <w:rPr>
           <w:rFonts w:ascii="Consolas" w:hAnsi="Consolas" w:cs="Consolas"/>
@@ -4136,6 +4674,7 @@
         </w:rPr>
         <w:t>&lt;/</w:t>
       </w:r>
+      <w:proofErr w:type="spellStart"/>
       <w:r>
         <w:rPr>
           <w:rFonts w:ascii="Consolas" w:hAnsi="Consolas" w:cs="Consolas"/>
@@ -4145,6 +4684,7 @@
         </w:rPr>
         <w:t>div</w:t>
       </w:r>
+      <w:proofErr w:type="spellEnd"/>
       <w:r>
         <w:rPr>
           <w:rFonts w:ascii="Consolas" w:hAnsi="Consolas" w:cs="Consolas"/>
@@ -4195,6 +4735,7 @@
         </w:rPr>
         <w:t>&lt;</w:t>
       </w:r>
+      <w:proofErr w:type="spellStart"/>
       <w:r>
         <w:rPr>
           <w:rFonts w:ascii="Consolas" w:hAnsi="Consolas" w:cs="Consolas"/>
@@ -4204,6 +4745,7 @@
         </w:rPr>
         <w:t>br</w:t>
       </w:r>
+      <w:proofErr w:type="spellEnd"/>
       <w:r>
         <w:rPr>
           <w:rFonts w:ascii="Consolas" w:hAnsi="Consolas" w:cs="Consolas"/>
@@ -4263,6 +4805,7 @@
         </w:rPr>
         <w:t>&lt;</w:t>
       </w:r>
+      <w:proofErr w:type="spellStart"/>
       <w:r>
         <w:rPr>
           <w:rFonts w:ascii="Consolas" w:hAnsi="Consolas" w:cs="Consolas"/>
@@ -4272,6 +4815,7 @@
         </w:rPr>
         <w:t>div</w:t>
       </w:r>
+      <w:proofErr w:type="spellEnd"/>
       <w:r>
         <w:rPr>
           <w:rFonts w:ascii="Consolas" w:hAnsi="Consolas" w:cs="Consolas"/>
@@ -4331,6 +4875,7 @@
         </w:rPr>
         <w:t>&lt;</w:t>
       </w:r>
+      <w:proofErr w:type="spellStart"/>
       <w:r>
         <w:rPr>
           <w:rFonts w:ascii="Consolas" w:hAnsi="Consolas" w:cs="Consolas"/>
@@ -4340,6 +4885,7 @@
         </w:rPr>
         <w:t>label</w:t>
       </w:r>
+      <w:proofErr w:type="spellEnd"/>
       <w:r>
         <w:rPr>
           <w:rFonts w:ascii="Consolas" w:hAnsi="Consolas" w:cs="Consolas"/>
@@ -4367,6 +4913,7 @@
         </w:rPr>
         <w:t>&lt;/</w:t>
       </w:r>
+      <w:proofErr w:type="spellStart"/>
       <w:r>
         <w:rPr>
           <w:rFonts w:ascii="Consolas" w:hAnsi="Consolas" w:cs="Consolas"/>
@@ -4376,6 +4923,7 @@
         </w:rPr>
         <w:t>label</w:t>
       </w:r>
+      <w:proofErr w:type="spellEnd"/>
       <w:r>
         <w:rPr>
           <w:rFonts w:ascii="Consolas" w:hAnsi="Consolas" w:cs="Consolas"/>
@@ -4435,6 +4983,7 @@
         </w:rPr>
         <w:t>&lt;</w:t>
       </w:r>
+      <w:proofErr w:type="spellStart"/>
       <w:r>
         <w:rPr>
           <w:rFonts w:ascii="Consolas" w:hAnsi="Consolas" w:cs="Consolas"/>
@@ -4444,6 +4993,7 @@
         </w:rPr>
         <w:t>div</w:t>
       </w:r>
+      <w:proofErr w:type="spellEnd"/>
       <w:r>
         <w:rPr>
           <w:rFonts w:ascii="Consolas" w:hAnsi="Consolas" w:cs="Consolas"/>
@@ -4530,6 +5080,7 @@
         </w:rPr>
         <w:t xml:space="preserve"> </w:t>
       </w:r>
+      <w:proofErr w:type="spellStart"/>
       <w:r>
         <w:rPr>
           <w:rFonts w:ascii="Consolas" w:hAnsi="Consolas" w:cs="Consolas"/>
@@ -4539,14 +5090,35 @@
         </w:rPr>
         <w:t>type</w:t>
       </w:r>
-      <w:r>
-        <w:rPr>
-          <w:rFonts w:ascii="Consolas" w:hAnsi="Consolas" w:cs="Consolas"/>
-          <w:color w:val="0000FF"/>
-          <w:sz w:val="19"/>
-          <w:szCs w:val="19"/>
-        </w:rPr>
-        <w:t>="text"</w:t>
+      <w:proofErr w:type="spellEnd"/>
+      <w:r>
+        <w:rPr>
+          <w:rFonts w:ascii="Consolas" w:hAnsi="Consolas" w:cs="Consolas"/>
+          <w:color w:val="0000FF"/>
+          <w:sz w:val="19"/>
+          <w:szCs w:val="19"/>
+        </w:rPr>
+        <w:t>="</w:t>
+      </w:r>
+      <w:proofErr w:type="spellStart"/>
+      <w:r>
+        <w:rPr>
+          <w:rFonts w:ascii="Consolas" w:hAnsi="Consolas" w:cs="Consolas"/>
+          <w:color w:val="0000FF"/>
+          <w:sz w:val="19"/>
+          <w:szCs w:val="19"/>
+        </w:rPr>
+        <w:t>text</w:t>
+      </w:r>
+      <w:proofErr w:type="spellEnd"/>
+      <w:r>
+        <w:rPr>
+          <w:rFonts w:ascii="Consolas" w:hAnsi="Consolas" w:cs="Consolas"/>
+          <w:color w:val="0000FF"/>
+          <w:sz w:val="19"/>
+          <w:szCs w:val="19"/>
+        </w:rPr>
+        <w:t>"</w:t>
       </w:r>
       <w:r>
         <w:rPr>
@@ -4573,7 +5145,27 @@
           <w:sz w:val="19"/>
           <w:szCs w:val="19"/>
         </w:rPr>
-        <w:t>="txtCantidad"</w:t>
+        <w:t>="</w:t>
+      </w:r>
+      <w:proofErr w:type="spellStart"/>
+      <w:r>
+        <w:rPr>
+          <w:rFonts w:ascii="Consolas" w:hAnsi="Consolas" w:cs="Consolas"/>
+          <w:color w:val="0000FF"/>
+          <w:sz w:val="19"/>
+          <w:szCs w:val="19"/>
+        </w:rPr>
+        <w:t>txtCantidad</w:t>
+      </w:r>
+      <w:proofErr w:type="spellEnd"/>
+      <w:r>
+        <w:rPr>
+          <w:rFonts w:ascii="Consolas" w:hAnsi="Consolas" w:cs="Consolas"/>
+          <w:color w:val="0000FF"/>
+          <w:sz w:val="19"/>
+          <w:szCs w:val="19"/>
+        </w:rPr>
+        <w:t>"</w:t>
       </w:r>
       <w:r>
         <w:rPr>
@@ -4584,6 +5176,7 @@
         </w:rPr>
         <w:t xml:space="preserve"> </w:t>
       </w:r>
+      <w:proofErr w:type="spellStart"/>
       <w:r>
         <w:rPr>
           <w:rFonts w:ascii="Consolas" w:hAnsi="Consolas" w:cs="Consolas"/>
@@ -4593,6 +5186,7 @@
         </w:rPr>
         <w:t>value</w:t>
       </w:r>
+      <w:proofErr w:type="spellEnd"/>
       <w:r>
         <w:rPr>
           <w:rFonts w:ascii="Consolas" w:hAnsi="Consolas" w:cs="Consolas"/>
@@ -4611,6 +5205,7 @@
         </w:rPr>
         <w:t xml:space="preserve"> </w:t>
       </w:r>
+      <w:proofErr w:type="spellStart"/>
       <w:r>
         <w:rPr>
           <w:rFonts w:ascii="Consolas" w:hAnsi="Consolas" w:cs="Consolas"/>
@@ -4620,6 +5215,7 @@
         </w:rPr>
         <w:t>name</w:t>
       </w:r>
+      <w:proofErr w:type="spellEnd"/>
       <w:r>
         <w:rPr>
           <w:rFonts w:ascii="Consolas" w:hAnsi="Consolas" w:cs="Consolas"/>
@@ -4697,6 +5293,7 @@
         </w:rPr>
         <w:t>&lt;/</w:t>
       </w:r>
+      <w:proofErr w:type="spellStart"/>
       <w:r>
         <w:rPr>
           <w:rFonts w:ascii="Consolas" w:hAnsi="Consolas" w:cs="Consolas"/>
@@ -4706,6 +5303,7 @@
         </w:rPr>
         <w:t>div</w:t>
       </w:r>
+      <w:proofErr w:type="spellEnd"/>
       <w:r>
         <w:rPr>
           <w:rFonts w:ascii="Consolas" w:hAnsi="Consolas" w:cs="Consolas"/>
@@ -4756,6 +5354,7 @@
         </w:rPr>
         <w:t>&lt;/</w:t>
       </w:r>
+      <w:proofErr w:type="spellStart"/>
       <w:r>
         <w:rPr>
           <w:rFonts w:ascii="Consolas" w:hAnsi="Consolas" w:cs="Consolas"/>
@@ -4765,6 +5364,7 @@
         </w:rPr>
         <w:t>div</w:t>
       </w:r>
+      <w:proofErr w:type="spellEnd"/>
       <w:r>
         <w:rPr>
           <w:rFonts w:ascii="Consolas" w:hAnsi="Consolas" w:cs="Consolas"/>
@@ -4815,6 +5415,7 @@
         </w:rPr>
         <w:t>&lt;</w:t>
       </w:r>
+      <w:proofErr w:type="spellStart"/>
       <w:r>
         <w:rPr>
           <w:rFonts w:ascii="Consolas" w:hAnsi="Consolas" w:cs="Consolas"/>
@@ -4824,6 +5425,7 @@
         </w:rPr>
         <w:t>br</w:t>
       </w:r>
+      <w:proofErr w:type="spellEnd"/>
       <w:r>
         <w:rPr>
           <w:rFonts w:ascii="Consolas" w:hAnsi="Consolas" w:cs="Consolas"/>
@@ -4883,6 +5485,7 @@
         </w:rPr>
         <w:t>&lt;</w:t>
       </w:r>
+      <w:proofErr w:type="spellStart"/>
       <w:r>
         <w:rPr>
           <w:rFonts w:ascii="Consolas" w:hAnsi="Consolas" w:cs="Consolas"/>
@@ -4892,6 +5495,7 @@
         </w:rPr>
         <w:t>div</w:t>
       </w:r>
+      <w:proofErr w:type="spellEnd"/>
       <w:r>
         <w:rPr>
           <w:rFonts w:ascii="Consolas" w:hAnsi="Consolas" w:cs="Consolas"/>
@@ -4951,6 +5555,7 @@
         </w:rPr>
         <w:t>&lt;</w:t>
       </w:r>
+      <w:proofErr w:type="spellStart"/>
       <w:r>
         <w:rPr>
           <w:rFonts w:ascii="Consolas" w:hAnsi="Consolas" w:cs="Consolas"/>
@@ -4960,6 +5565,7 @@
         </w:rPr>
         <w:t>label</w:t>
       </w:r>
+      <w:proofErr w:type="spellEnd"/>
       <w:r>
         <w:rPr>
           <w:rFonts w:ascii="Consolas" w:hAnsi="Consolas" w:cs="Consolas"/>
@@ -4987,6 +5593,7 @@
         </w:rPr>
         <w:t>&lt;/</w:t>
       </w:r>
+      <w:proofErr w:type="spellStart"/>
       <w:r>
         <w:rPr>
           <w:rFonts w:ascii="Consolas" w:hAnsi="Consolas" w:cs="Consolas"/>
@@ -4996,6 +5603,7 @@
         </w:rPr>
         <w:t>label</w:t>
       </w:r>
+      <w:proofErr w:type="spellEnd"/>
       <w:r>
         <w:rPr>
           <w:rFonts w:ascii="Consolas" w:hAnsi="Consolas" w:cs="Consolas"/>
@@ -5055,6 +5663,7 @@
         </w:rPr>
         <w:t>&lt;</w:t>
       </w:r>
+      <w:proofErr w:type="spellStart"/>
       <w:r>
         <w:rPr>
           <w:rFonts w:ascii="Consolas" w:hAnsi="Consolas" w:cs="Consolas"/>
@@ -5064,6 +5673,7 @@
         </w:rPr>
         <w:t>div</w:t>
       </w:r>
+      <w:proofErr w:type="spellEnd"/>
       <w:r>
         <w:rPr>
           <w:rFonts w:ascii="Consolas" w:hAnsi="Consolas" w:cs="Consolas"/>
@@ -5150,6 +5760,7 @@
         </w:rPr>
         <w:t xml:space="preserve"> </w:t>
       </w:r>
+      <w:proofErr w:type="spellStart"/>
       <w:r>
         <w:rPr>
           <w:rFonts w:ascii="Consolas" w:hAnsi="Consolas" w:cs="Consolas"/>
@@ -5159,14 +5770,35 @@
         </w:rPr>
         <w:t>type</w:t>
       </w:r>
-      <w:r>
-        <w:rPr>
-          <w:rFonts w:ascii="Consolas" w:hAnsi="Consolas" w:cs="Consolas"/>
-          <w:color w:val="0000FF"/>
-          <w:sz w:val="19"/>
-          <w:szCs w:val="19"/>
-        </w:rPr>
-        <w:t>="text"</w:t>
+      <w:proofErr w:type="spellEnd"/>
+      <w:r>
+        <w:rPr>
+          <w:rFonts w:ascii="Consolas" w:hAnsi="Consolas" w:cs="Consolas"/>
+          <w:color w:val="0000FF"/>
+          <w:sz w:val="19"/>
+          <w:szCs w:val="19"/>
+        </w:rPr>
+        <w:t>="</w:t>
+      </w:r>
+      <w:proofErr w:type="spellStart"/>
+      <w:r>
+        <w:rPr>
+          <w:rFonts w:ascii="Consolas" w:hAnsi="Consolas" w:cs="Consolas"/>
+          <w:color w:val="0000FF"/>
+          <w:sz w:val="19"/>
+          <w:szCs w:val="19"/>
+        </w:rPr>
+        <w:t>text</w:t>
+      </w:r>
+      <w:proofErr w:type="spellEnd"/>
+      <w:r>
+        <w:rPr>
+          <w:rFonts w:ascii="Consolas" w:hAnsi="Consolas" w:cs="Consolas"/>
+          <w:color w:val="0000FF"/>
+          <w:sz w:val="19"/>
+          <w:szCs w:val="19"/>
+        </w:rPr>
+        <w:t>"</w:t>
       </w:r>
       <w:r>
         <w:rPr>
@@ -5193,7 +5825,27 @@
           <w:sz w:val="19"/>
           <w:szCs w:val="19"/>
         </w:rPr>
-        <w:t>="txtDias"</w:t>
+        <w:t>="</w:t>
+      </w:r>
+      <w:proofErr w:type="spellStart"/>
+      <w:r>
+        <w:rPr>
+          <w:rFonts w:ascii="Consolas" w:hAnsi="Consolas" w:cs="Consolas"/>
+          <w:color w:val="0000FF"/>
+          <w:sz w:val="19"/>
+          <w:szCs w:val="19"/>
+        </w:rPr>
+        <w:t>txtDias</w:t>
+      </w:r>
+      <w:proofErr w:type="spellEnd"/>
+      <w:r>
+        <w:rPr>
+          <w:rFonts w:ascii="Consolas" w:hAnsi="Consolas" w:cs="Consolas"/>
+          <w:color w:val="0000FF"/>
+          <w:sz w:val="19"/>
+          <w:szCs w:val="19"/>
+        </w:rPr>
+        <w:t>"</w:t>
       </w:r>
       <w:r>
         <w:rPr>
@@ -5204,6 +5856,7 @@
         </w:rPr>
         <w:t xml:space="preserve"> </w:t>
       </w:r>
+      <w:proofErr w:type="spellStart"/>
       <w:r>
         <w:rPr>
           <w:rFonts w:ascii="Consolas" w:hAnsi="Consolas" w:cs="Consolas"/>
@@ -5213,6 +5866,7 @@
         </w:rPr>
         <w:t>value</w:t>
       </w:r>
+      <w:proofErr w:type="spellEnd"/>
       <w:r>
         <w:rPr>
           <w:rFonts w:ascii="Consolas" w:hAnsi="Consolas" w:cs="Consolas"/>
@@ -5231,6 +5885,7 @@
         </w:rPr>
         <w:t xml:space="preserve"> </w:t>
       </w:r>
+      <w:proofErr w:type="spellStart"/>
       <w:r>
         <w:rPr>
           <w:rFonts w:ascii="Consolas" w:hAnsi="Consolas" w:cs="Consolas"/>
@@ -5240,14 +5895,35 @@
         </w:rPr>
         <w:t>name</w:t>
       </w:r>
-      <w:r>
-        <w:rPr>
-          <w:rFonts w:ascii="Consolas" w:hAnsi="Consolas" w:cs="Consolas"/>
-          <w:color w:val="0000FF"/>
-          <w:sz w:val="19"/>
-          <w:szCs w:val="19"/>
-        </w:rPr>
-        <w:t>="dias"</w:t>
+      <w:proofErr w:type="spellEnd"/>
+      <w:r>
+        <w:rPr>
+          <w:rFonts w:ascii="Consolas" w:hAnsi="Consolas" w:cs="Consolas"/>
+          <w:color w:val="0000FF"/>
+          <w:sz w:val="19"/>
+          <w:szCs w:val="19"/>
+        </w:rPr>
+        <w:t>="</w:t>
+      </w:r>
+      <w:proofErr w:type="spellStart"/>
+      <w:r>
+        <w:rPr>
+          <w:rFonts w:ascii="Consolas" w:hAnsi="Consolas" w:cs="Consolas"/>
+          <w:color w:val="0000FF"/>
+          <w:sz w:val="19"/>
+          <w:szCs w:val="19"/>
+        </w:rPr>
+        <w:t>dias</w:t>
+      </w:r>
+      <w:proofErr w:type="spellEnd"/>
+      <w:r>
+        <w:rPr>
+          <w:rFonts w:ascii="Consolas" w:hAnsi="Consolas" w:cs="Consolas"/>
+          <w:color w:val="0000FF"/>
+          <w:sz w:val="19"/>
+          <w:szCs w:val="19"/>
+        </w:rPr>
+        <w:t>"</w:t>
       </w:r>
       <w:r>
         <w:rPr>
@@ -5317,6 +5993,7 @@
         </w:rPr>
         <w:t>&lt;/</w:t>
       </w:r>
+      <w:proofErr w:type="spellStart"/>
       <w:r>
         <w:rPr>
           <w:rFonts w:ascii="Consolas" w:hAnsi="Consolas" w:cs="Consolas"/>
@@ -5326,6 +6003,7 @@
         </w:rPr>
         <w:t>div</w:t>
       </w:r>
+      <w:proofErr w:type="spellEnd"/>
       <w:r>
         <w:rPr>
           <w:rFonts w:ascii="Consolas" w:hAnsi="Consolas" w:cs="Consolas"/>
@@ -5376,6 +6054,7 @@
         </w:rPr>
         <w:t>&lt;/</w:t>
       </w:r>
+      <w:proofErr w:type="spellStart"/>
       <w:r>
         <w:rPr>
           <w:rFonts w:ascii="Consolas" w:hAnsi="Consolas" w:cs="Consolas"/>
@@ -5385,6 +6064,7 @@
         </w:rPr>
         <w:t>div</w:t>
       </w:r>
+      <w:proofErr w:type="spellEnd"/>
       <w:r>
         <w:rPr>
           <w:rFonts w:ascii="Consolas" w:hAnsi="Consolas" w:cs="Consolas"/>
@@ -5442,6 +6122,7 @@
         </w:rPr>
         <w:t>&lt;</w:t>
       </w:r>
+      <w:proofErr w:type="spellStart"/>
       <w:r>
         <w:rPr>
           <w:rFonts w:ascii="Consolas" w:hAnsi="Consolas" w:cs="Consolas"/>
@@ -5451,6 +6132,7 @@
         </w:rPr>
         <w:t>br</w:t>
       </w:r>
+      <w:proofErr w:type="spellEnd"/>
       <w:r>
         <w:rPr>
           <w:rFonts w:ascii="Consolas" w:hAnsi="Consolas" w:cs="Consolas"/>
@@ -5510,6 +6192,7 @@
         </w:rPr>
         <w:t>&lt;</w:t>
       </w:r>
+      <w:proofErr w:type="spellStart"/>
       <w:r>
         <w:rPr>
           <w:rFonts w:ascii="Consolas" w:hAnsi="Consolas" w:cs="Consolas"/>
@@ -5519,6 +6202,7 @@
         </w:rPr>
         <w:t>div</w:t>
       </w:r>
+      <w:proofErr w:type="spellEnd"/>
       <w:r>
         <w:rPr>
           <w:rFonts w:ascii="Consolas" w:hAnsi="Consolas" w:cs="Consolas"/>
@@ -5569,7 +6253,7 @@
         </w:rPr>
         <w:tab/>
       </w:r>
-      <w:commentRangeStart w:id="4"/>
+      <w:commentRangeStart w:id="5"/>
       <w:r>
         <w:rPr>
           <w:rFonts w:ascii="Consolas" w:hAnsi="Consolas" w:cs="Consolas"/>
@@ -5597,6 +6281,7 @@
         </w:rPr>
         <w:t xml:space="preserve"> </w:t>
       </w:r>
+      <w:proofErr w:type="spellStart"/>
       <w:r>
         <w:rPr>
           <w:rFonts w:ascii="Consolas" w:hAnsi="Consolas" w:cs="Consolas"/>
@@ -5606,14 +6291,35 @@
         </w:rPr>
         <w:t>type</w:t>
       </w:r>
-      <w:r>
-        <w:rPr>
-          <w:rFonts w:ascii="Consolas" w:hAnsi="Consolas" w:cs="Consolas"/>
-          <w:color w:val="0000FF"/>
-          <w:sz w:val="19"/>
-          <w:szCs w:val="19"/>
-        </w:rPr>
-        <w:t>="button"</w:t>
+      <w:proofErr w:type="spellEnd"/>
+      <w:r>
+        <w:rPr>
+          <w:rFonts w:ascii="Consolas" w:hAnsi="Consolas" w:cs="Consolas"/>
+          <w:color w:val="0000FF"/>
+          <w:sz w:val="19"/>
+          <w:szCs w:val="19"/>
+        </w:rPr>
+        <w:t>="</w:t>
+      </w:r>
+      <w:proofErr w:type="spellStart"/>
+      <w:r>
+        <w:rPr>
+          <w:rFonts w:ascii="Consolas" w:hAnsi="Consolas" w:cs="Consolas"/>
+          <w:color w:val="0000FF"/>
+          <w:sz w:val="19"/>
+          <w:szCs w:val="19"/>
+        </w:rPr>
+        <w:t>button</w:t>
+      </w:r>
+      <w:proofErr w:type="spellEnd"/>
+      <w:r>
+        <w:rPr>
+          <w:rFonts w:ascii="Consolas" w:hAnsi="Consolas" w:cs="Consolas"/>
+          <w:color w:val="0000FF"/>
+          <w:sz w:val="19"/>
+          <w:szCs w:val="19"/>
+        </w:rPr>
+        <w:t>"</w:t>
       </w:r>
       <w:r>
         <w:rPr>
@@ -5624,6 +6330,7 @@
         </w:rPr>
         <w:t xml:space="preserve"> </w:t>
       </w:r>
+      <w:proofErr w:type="spellStart"/>
       <w:r>
         <w:rPr>
           <w:rFonts w:ascii="Consolas" w:hAnsi="Consolas" w:cs="Consolas"/>
@@ -5633,6 +6340,7 @@
         </w:rPr>
         <w:t>value</w:t>
       </w:r>
+      <w:proofErr w:type="spellEnd"/>
       <w:r>
         <w:rPr>
           <w:rFonts w:ascii="Consolas" w:hAnsi="Consolas" w:cs="Consolas"/>
@@ -5651,6 +6359,7 @@
         </w:rPr>
         <w:t xml:space="preserve"> </w:t>
       </w:r>
+      <w:proofErr w:type="spellStart"/>
       <w:r>
         <w:rPr>
           <w:rFonts w:ascii="Consolas" w:hAnsi="Consolas" w:cs="Consolas"/>
@@ -5660,6 +6369,7 @@
         </w:rPr>
         <w:t>onclick</w:t>
       </w:r>
+      <w:proofErr w:type="spellEnd"/>
       <w:r>
         <w:rPr>
           <w:rFonts w:ascii="Consolas" w:hAnsi="Consolas" w:cs="Consolas"/>
@@ -5669,14 +6379,27 @@
         </w:rPr>
         <w:t>="</w:t>
       </w:r>
-      <w:r>
-        <w:rPr>
-          <w:rFonts w:ascii="Consolas" w:hAnsi="Consolas" w:cs="Consolas"/>
-          <w:color w:val="000000"/>
-          <w:sz w:val="19"/>
-          <w:szCs w:val="19"/>
-        </w:rPr>
-        <w:t>javascript:validar()</w:t>
+      <w:proofErr w:type="spellStart"/>
+      <w:proofErr w:type="gramStart"/>
+      <w:r>
+        <w:rPr>
+          <w:rFonts w:ascii="Consolas" w:hAnsi="Consolas" w:cs="Consolas"/>
+          <w:color w:val="000000"/>
+          <w:sz w:val="19"/>
+          <w:szCs w:val="19"/>
+        </w:rPr>
+        <w:t>javascript:validar</w:t>
+      </w:r>
+      <w:proofErr w:type="spellEnd"/>
+      <w:proofErr w:type="gramEnd"/>
+      <w:r>
+        <w:rPr>
+          <w:rFonts w:ascii="Consolas" w:hAnsi="Consolas" w:cs="Consolas"/>
+          <w:color w:val="000000"/>
+          <w:sz w:val="19"/>
+          <w:szCs w:val="19"/>
+        </w:rPr>
+        <w:t>()</w:t>
       </w:r>
       <w:r>
         <w:rPr>
@@ -5705,12 +6428,12 @@
         </w:rPr>
         <w:t>/&gt;</w:t>
       </w:r>
-      <w:commentRangeEnd w:id="4"/>
+      <w:commentRangeEnd w:id="5"/>
       <w:r>
         <w:rPr>
           <w:rStyle w:val="Refdecomentario"/>
         </w:rPr>
-        <w:commentReference w:id="4"/>
+        <w:commentReference w:id="5"/>
       </w:r>
     </w:p>
     <w:p>
@@ -5753,6 +6476,7 @@
         </w:rPr>
         <w:t>&lt;/</w:t>
       </w:r>
+      <w:proofErr w:type="spellStart"/>
       <w:r>
         <w:rPr>
           <w:rFonts w:ascii="Consolas" w:hAnsi="Consolas" w:cs="Consolas"/>
@@ -5762,6 +6486,7 @@
         </w:rPr>
         <w:t>div</w:t>
       </w:r>
+      <w:proofErr w:type="spellEnd"/>
       <w:r>
         <w:rPr>
           <w:rFonts w:ascii="Consolas" w:hAnsi="Consolas" w:cs="Consolas"/>
@@ -5817,6 +6542,7 @@
         </w:rPr>
         <w:t>&lt;/</w:t>
       </w:r>
+      <w:proofErr w:type="spellStart"/>
       <w:r>
         <w:rPr>
           <w:rFonts w:ascii="Consolas" w:hAnsi="Consolas" w:cs="Consolas"/>
@@ -5826,6 +6552,7 @@
         </w:rPr>
         <w:t>form</w:t>
       </w:r>
+      <w:proofErr w:type="spellEnd"/>
       <w:r>
         <w:rPr>
           <w:rFonts w:ascii="Consolas" w:hAnsi="Consolas" w:cs="Consolas"/>
@@ -5858,6 +6585,7 @@
         </w:rPr>
         <w:t>&lt;/</w:t>
       </w:r>
+      <w:proofErr w:type="spellStart"/>
       <w:r>
         <w:rPr>
           <w:rFonts w:ascii="Consolas" w:hAnsi="Consolas" w:cs="Consolas"/>
@@ -5867,6 +6595,7 @@
         </w:rPr>
         <w:t>body</w:t>
       </w:r>
+      <w:proofErr w:type="spellEnd"/>
       <w:r>
         <w:rPr>
           <w:rFonts w:ascii="Consolas" w:hAnsi="Consolas" w:cs="Consolas"/>
@@ -5887,6 +6616,7 @@
         </w:rPr>
         <w:t>&lt;/</w:t>
       </w:r>
+      <w:proofErr w:type="spellStart"/>
       <w:r>
         <w:rPr>
           <w:rFonts w:ascii="Consolas" w:hAnsi="Consolas" w:cs="Consolas"/>
@@ -5896,6 +6626,7 @@
         </w:rPr>
         <w:t>html</w:t>
       </w:r>
+      <w:proofErr w:type="spellEnd"/>
       <w:r>
         <w:rPr>
           <w:rFonts w:ascii="Consolas" w:hAnsi="Consolas" w:cs="Consolas"/>
@@ -5908,6 +6639,9 @@
     </w:p>
     <w:p>
       <w:r>
+        <w:rPr>
+          <w:noProof/>
+        </w:rPr>
         <w:lastRenderedPageBreak/>
         <w:drawing>
           <wp:inline distT="0" distB="0" distL="0" distR="0" wp14:anchorId="09509BDE" wp14:editId="74785BA7">
@@ -6027,6 +6761,7 @@
         </w:rPr>
         <w:t xml:space="preserve"> </w:t>
       </w:r>
+      <w:proofErr w:type="spellStart"/>
       <w:r>
         <w:rPr>
           <w:rFonts w:ascii="Consolas" w:hAnsi="Consolas" w:cs="Consolas"/>
@@ -6036,6 +6771,7 @@
         </w:rPr>
         <w:t>Language</w:t>
       </w:r>
+      <w:proofErr w:type="spellEnd"/>
       <w:r>
         <w:rPr>
           <w:rFonts w:ascii="Consolas" w:hAnsi="Consolas" w:cs="Consolas"/>
@@ -6105,6 +6841,7 @@
         </w:rPr>
         <w:t xml:space="preserve"> </w:t>
       </w:r>
+      <w:proofErr w:type="spellStart"/>
       <w:r>
         <w:rPr>
           <w:rFonts w:ascii="Consolas" w:hAnsi="Consolas" w:cs="Consolas"/>
@@ -6114,6 +6851,7 @@
         </w:rPr>
         <w:t>html</w:t>
       </w:r>
+      <w:proofErr w:type="spellEnd"/>
       <w:r>
         <w:rPr>
           <w:rFonts w:ascii="Consolas" w:hAnsi="Consolas" w:cs="Consolas"/>
@@ -6160,6 +6898,7 @@
         </w:rPr>
         <w:t>&lt;</w:t>
       </w:r>
+      <w:proofErr w:type="spellStart"/>
       <w:r>
         <w:rPr>
           <w:rFonts w:ascii="Consolas" w:hAnsi="Consolas" w:cs="Consolas"/>
@@ -6169,6 +6908,7 @@
         </w:rPr>
         <w:t>html</w:t>
       </w:r>
+      <w:proofErr w:type="spellEnd"/>
       <w:r>
         <w:rPr>
           <w:rFonts w:ascii="Consolas" w:hAnsi="Consolas" w:cs="Consolas"/>
@@ -6178,6 +6918,7 @@
         </w:rPr>
         <w:t xml:space="preserve"> </w:t>
       </w:r>
+      <w:proofErr w:type="spellStart"/>
       <w:r>
         <w:rPr>
           <w:rFonts w:ascii="Consolas" w:hAnsi="Consolas" w:cs="Consolas"/>
@@ -6187,6 +6928,7 @@
         </w:rPr>
         <w:t>lang</w:t>
       </w:r>
+      <w:proofErr w:type="spellEnd"/>
       <w:r>
         <w:rPr>
           <w:rFonts w:ascii="Consolas" w:hAnsi="Consolas" w:cs="Consolas"/>
@@ -6237,6 +6979,7 @@
         </w:rPr>
         <w:t xml:space="preserve"> </w:t>
       </w:r>
+      <w:proofErr w:type="spellStart"/>
       <w:r>
         <w:rPr>
           <w:rFonts w:ascii="Consolas" w:hAnsi="Consolas" w:cs="Consolas"/>
@@ -6246,6 +6989,7 @@
         </w:rPr>
         <w:t>runat</w:t>
       </w:r>
+      <w:proofErr w:type="spellEnd"/>
       <w:r>
         <w:rPr>
           <w:rFonts w:ascii="Consolas" w:hAnsi="Consolas" w:cs="Consolas"/>
@@ -6287,6 +7031,7 @@
         </w:rPr>
         <w:t>&lt;</w:t>
       </w:r>
+      <w:proofErr w:type="spellStart"/>
       <w:r>
         <w:rPr>
           <w:rFonts w:ascii="Consolas" w:hAnsi="Consolas" w:cs="Consolas"/>
@@ -6296,6 +7041,7 @@
         </w:rPr>
         <w:t>title</w:t>
       </w:r>
+      <w:proofErr w:type="spellEnd"/>
       <w:r>
         <w:rPr>
           <w:rFonts w:ascii="Consolas" w:hAnsi="Consolas" w:cs="Consolas"/>
@@ -6323,6 +7069,7 @@
         </w:rPr>
         <w:t>&lt;/</w:t>
       </w:r>
+      <w:proofErr w:type="spellStart"/>
       <w:r>
         <w:rPr>
           <w:rFonts w:ascii="Consolas" w:hAnsi="Consolas" w:cs="Consolas"/>
@@ -6332,6 +7079,7 @@
         </w:rPr>
         <w:t>title</w:t>
       </w:r>
+      <w:proofErr w:type="spellEnd"/>
       <w:r>
         <w:rPr>
           <w:rFonts w:ascii="Consolas" w:hAnsi="Consolas" w:cs="Consolas"/>
@@ -6406,7 +7154,8 @@
         </w:rPr>
         <w:tab/>
       </w:r>
-      <w:commentRangeStart w:id="5"/>
+      <w:commentRangeStart w:id="7"/>
+      <w:proofErr w:type="spellStart"/>
       <w:r>
         <w:rPr>
           <w:rFonts w:ascii="Consolas" w:hAnsi="Consolas" w:cs="Consolas"/>
@@ -6416,14 +7165,35 @@
         </w:rPr>
         <w:t>string</w:t>
       </w:r>
-      <w:r>
-        <w:rPr>
-          <w:rFonts w:ascii="Consolas" w:hAnsi="Consolas" w:cs="Consolas"/>
-          <w:color w:val="000000"/>
-          <w:sz w:val="19"/>
-          <w:szCs w:val="19"/>
-        </w:rPr>
-        <w:t xml:space="preserve"> destino = Request.Form[</w:t>
+      <w:proofErr w:type="spellEnd"/>
+      <w:r>
+        <w:rPr>
+          <w:rFonts w:ascii="Consolas" w:hAnsi="Consolas" w:cs="Consolas"/>
+          <w:color w:val="000000"/>
+          <w:sz w:val="19"/>
+          <w:szCs w:val="19"/>
+        </w:rPr>
+        <w:t xml:space="preserve"> destino = </w:t>
+      </w:r>
+      <w:proofErr w:type="spellStart"/>
+      <w:r>
+        <w:rPr>
+          <w:rFonts w:ascii="Consolas" w:hAnsi="Consolas" w:cs="Consolas"/>
+          <w:color w:val="000000"/>
+          <w:sz w:val="19"/>
+          <w:szCs w:val="19"/>
+        </w:rPr>
+        <w:t>Request.Form</w:t>
+      </w:r>
+      <w:proofErr w:type="spellEnd"/>
+      <w:r>
+        <w:rPr>
+          <w:rFonts w:ascii="Consolas" w:hAnsi="Consolas" w:cs="Consolas"/>
+          <w:color w:val="000000"/>
+          <w:sz w:val="19"/>
+          <w:szCs w:val="19"/>
+        </w:rPr>
+        <w:t>[</w:t>
       </w:r>
       <w:r>
         <w:rPr>
@@ -6475,6 +7245,7 @@
         </w:rPr>
         <w:tab/>
       </w:r>
+      <w:proofErr w:type="spellStart"/>
       <w:r>
         <w:rPr>
           <w:rFonts w:ascii="Consolas" w:hAnsi="Consolas" w:cs="Consolas"/>
@@ -6484,14 +7255,55 @@
         </w:rPr>
         <w:t>string</w:t>
       </w:r>
-      <w:r>
-        <w:rPr>
-          <w:rFonts w:ascii="Consolas" w:hAnsi="Consolas" w:cs="Consolas"/>
-          <w:color w:val="000000"/>
-          <w:sz w:val="19"/>
-          <w:szCs w:val="19"/>
-        </w:rPr>
-        <w:t xml:space="preserve"> categoria = Request.Form[</w:t>
+      <w:proofErr w:type="spellEnd"/>
+      <w:r>
+        <w:rPr>
+          <w:rFonts w:ascii="Consolas" w:hAnsi="Consolas" w:cs="Consolas"/>
+          <w:color w:val="000000"/>
+          <w:sz w:val="19"/>
+          <w:szCs w:val="19"/>
+        </w:rPr>
+        <w:t xml:space="preserve"> </w:t>
+      </w:r>
+      <w:proofErr w:type="spellStart"/>
+      <w:r>
+        <w:rPr>
+          <w:rFonts w:ascii="Consolas" w:hAnsi="Consolas" w:cs="Consolas"/>
+          <w:color w:val="000000"/>
+          <w:sz w:val="19"/>
+          <w:szCs w:val="19"/>
+        </w:rPr>
+        <w:t>categoria</w:t>
+      </w:r>
+      <w:proofErr w:type="spellEnd"/>
+      <w:r>
+        <w:rPr>
+          <w:rFonts w:ascii="Consolas" w:hAnsi="Consolas" w:cs="Consolas"/>
+          <w:color w:val="000000"/>
+          <w:sz w:val="19"/>
+          <w:szCs w:val="19"/>
+        </w:rPr>
+        <w:t xml:space="preserve"> = </w:t>
+      </w:r>
+      <w:proofErr w:type="spellStart"/>
+      <w:r>
+        <w:rPr>
+          <w:rFonts w:ascii="Consolas" w:hAnsi="Consolas" w:cs="Consolas"/>
+          <w:color w:val="000000"/>
+          <w:sz w:val="19"/>
+          <w:szCs w:val="19"/>
+        </w:rPr>
+        <w:t>Request.Form</w:t>
+      </w:r>
+      <w:proofErr w:type="spellEnd"/>
+      <w:r>
+        <w:rPr>
+          <w:rFonts w:ascii="Consolas" w:hAnsi="Consolas" w:cs="Consolas"/>
+          <w:color w:val="000000"/>
+          <w:sz w:val="19"/>
+          <w:szCs w:val="19"/>
+        </w:rPr>
+        <w:t>[</w:t>
       </w:r>
       <w:r>
         <w:rPr>
@@ -6543,6 +7355,7 @@
         </w:rPr>
         <w:tab/>
       </w:r>
+      <w:proofErr w:type="spellStart"/>
       <w:r>
         <w:rPr>
           <w:rFonts w:ascii="Consolas" w:hAnsi="Consolas" w:cs="Consolas"/>
@@ -6552,15 +7365,38 @@
         </w:rPr>
         <w:t>int</w:t>
       </w:r>
-      <w:r>
-        <w:rPr>
-          <w:rFonts w:ascii="Consolas" w:hAnsi="Consolas" w:cs="Consolas"/>
-          <w:color w:val="000000"/>
-          <w:sz w:val="19"/>
-          <w:szCs w:val="19"/>
-        </w:rPr>
-        <w:t xml:space="preserve"> cantidadPersonas = </w:t>
-      </w:r>
+      <w:proofErr w:type="spellEnd"/>
+      <w:r>
+        <w:rPr>
+          <w:rFonts w:ascii="Consolas" w:hAnsi="Consolas" w:cs="Consolas"/>
+          <w:color w:val="000000"/>
+          <w:sz w:val="19"/>
+          <w:szCs w:val="19"/>
+        </w:rPr>
+        <w:t xml:space="preserve"> </w:t>
+      </w:r>
+      <w:proofErr w:type="spellStart"/>
+      <w:r>
+        <w:rPr>
+          <w:rFonts w:ascii="Consolas" w:hAnsi="Consolas" w:cs="Consolas"/>
+          <w:color w:val="000000"/>
+          <w:sz w:val="19"/>
+          <w:szCs w:val="19"/>
+        </w:rPr>
+        <w:t>cantidadPersonas</w:t>
+      </w:r>
+      <w:proofErr w:type="spellEnd"/>
+      <w:r>
+        <w:rPr>
+          <w:rFonts w:ascii="Consolas" w:hAnsi="Consolas" w:cs="Consolas"/>
+          <w:color w:val="000000"/>
+          <w:sz w:val="19"/>
+          <w:szCs w:val="19"/>
+        </w:rPr>
+        <w:t xml:space="preserve"> = </w:t>
+      </w:r>
+      <w:proofErr w:type="spellStart"/>
+      <w:proofErr w:type="gramStart"/>
       <w:r>
         <w:rPr>
           <w:rFonts w:ascii="Consolas" w:hAnsi="Consolas" w:cs="Consolas"/>
@@ -6577,7 +7413,38 @@
           <w:sz w:val="19"/>
           <w:szCs w:val="19"/>
         </w:rPr>
-        <w:t>.Parse(Request.Form[</w:t>
+        <w:t>.Parse</w:t>
+      </w:r>
+      <w:proofErr w:type="spellEnd"/>
+      <w:proofErr w:type="gramEnd"/>
+      <w:r>
+        <w:rPr>
+          <w:rFonts w:ascii="Consolas" w:hAnsi="Consolas" w:cs="Consolas"/>
+          <w:color w:val="000000"/>
+          <w:sz w:val="19"/>
+          <w:szCs w:val="19"/>
+        </w:rPr>
+        <w:t>(</w:t>
+      </w:r>
+      <w:proofErr w:type="spellStart"/>
+      <w:r>
+        <w:rPr>
+          <w:rFonts w:ascii="Consolas" w:hAnsi="Consolas" w:cs="Consolas"/>
+          <w:color w:val="000000"/>
+          <w:sz w:val="19"/>
+          <w:szCs w:val="19"/>
+        </w:rPr>
+        <w:t>Request.Form</w:t>
+      </w:r>
+      <w:proofErr w:type="spellEnd"/>
+      <w:r>
+        <w:rPr>
+          <w:rFonts w:ascii="Consolas" w:hAnsi="Consolas" w:cs="Consolas"/>
+          <w:color w:val="000000"/>
+          <w:sz w:val="19"/>
+          <w:szCs w:val="19"/>
+        </w:rPr>
+        <w:t>[</w:t>
       </w:r>
       <w:r>
         <w:rPr>
@@ -6629,6 +7496,7 @@
         </w:rPr>
         <w:tab/>
       </w:r>
+      <w:proofErr w:type="spellStart"/>
       <w:r>
         <w:rPr>
           <w:rFonts w:ascii="Consolas" w:hAnsi="Consolas" w:cs="Consolas"/>
@@ -6638,15 +7506,38 @@
         </w:rPr>
         <w:t>int</w:t>
       </w:r>
-      <w:r>
-        <w:rPr>
-          <w:rFonts w:ascii="Consolas" w:hAnsi="Consolas" w:cs="Consolas"/>
-          <w:color w:val="000000"/>
-          <w:sz w:val="19"/>
-          <w:szCs w:val="19"/>
-        </w:rPr>
-        <w:t xml:space="preserve"> cantidadDias = </w:t>
-      </w:r>
+      <w:proofErr w:type="spellEnd"/>
+      <w:r>
+        <w:rPr>
+          <w:rFonts w:ascii="Consolas" w:hAnsi="Consolas" w:cs="Consolas"/>
+          <w:color w:val="000000"/>
+          <w:sz w:val="19"/>
+          <w:szCs w:val="19"/>
+        </w:rPr>
+        <w:t xml:space="preserve"> </w:t>
+      </w:r>
+      <w:proofErr w:type="spellStart"/>
+      <w:r>
+        <w:rPr>
+          <w:rFonts w:ascii="Consolas" w:hAnsi="Consolas" w:cs="Consolas"/>
+          <w:color w:val="000000"/>
+          <w:sz w:val="19"/>
+          <w:szCs w:val="19"/>
+        </w:rPr>
+        <w:t>cantidadDias</w:t>
+      </w:r>
+      <w:proofErr w:type="spellEnd"/>
+      <w:r>
+        <w:rPr>
+          <w:rFonts w:ascii="Consolas" w:hAnsi="Consolas" w:cs="Consolas"/>
+          <w:color w:val="000000"/>
+          <w:sz w:val="19"/>
+          <w:szCs w:val="19"/>
+        </w:rPr>
+        <w:t xml:space="preserve"> = </w:t>
+      </w:r>
+      <w:proofErr w:type="spellStart"/>
+      <w:proofErr w:type="gramStart"/>
       <w:r>
         <w:rPr>
           <w:rFonts w:ascii="Consolas" w:hAnsi="Consolas" w:cs="Consolas"/>
@@ -6663,7 +7554,38 @@
           <w:sz w:val="19"/>
           <w:szCs w:val="19"/>
         </w:rPr>
-        <w:t>.Parse(Request.Form[</w:t>
+        <w:t>.Parse</w:t>
+      </w:r>
+      <w:proofErr w:type="spellEnd"/>
+      <w:proofErr w:type="gramEnd"/>
+      <w:r>
+        <w:rPr>
+          <w:rFonts w:ascii="Consolas" w:hAnsi="Consolas" w:cs="Consolas"/>
+          <w:color w:val="000000"/>
+          <w:sz w:val="19"/>
+          <w:szCs w:val="19"/>
+        </w:rPr>
+        <w:t>(</w:t>
+      </w:r>
+      <w:proofErr w:type="spellStart"/>
+      <w:r>
+        <w:rPr>
+          <w:rFonts w:ascii="Consolas" w:hAnsi="Consolas" w:cs="Consolas"/>
+          <w:color w:val="000000"/>
+          <w:sz w:val="19"/>
+          <w:szCs w:val="19"/>
+        </w:rPr>
+        <w:t>Request.Form</w:t>
+      </w:r>
+      <w:proofErr w:type="spellEnd"/>
+      <w:r>
+        <w:rPr>
+          <w:rFonts w:ascii="Consolas" w:hAnsi="Consolas" w:cs="Consolas"/>
+          <w:color w:val="000000"/>
+          <w:sz w:val="19"/>
+          <w:szCs w:val="19"/>
+        </w:rPr>
+        <w:t>[</w:t>
       </w:r>
       <w:r>
         <w:rPr>
@@ -6672,7 +7594,27 @@
           <w:sz w:val="19"/>
           <w:szCs w:val="19"/>
         </w:rPr>
-        <w:t>"dias"</w:t>
+        <w:t>"</w:t>
+      </w:r>
+      <w:proofErr w:type="spellStart"/>
+      <w:r>
+        <w:rPr>
+          <w:rFonts w:ascii="Consolas" w:hAnsi="Consolas" w:cs="Consolas"/>
+          <w:color w:val="A31515"/>
+          <w:sz w:val="19"/>
+          <w:szCs w:val="19"/>
+        </w:rPr>
+        <w:t>dias</w:t>
+      </w:r>
+      <w:proofErr w:type="spellEnd"/>
+      <w:r>
+        <w:rPr>
+          <w:rFonts w:ascii="Consolas" w:hAnsi="Consolas" w:cs="Consolas"/>
+          <w:color w:val="A31515"/>
+          <w:sz w:val="19"/>
+          <w:szCs w:val="19"/>
+        </w:rPr>
+        <w:t>"</w:t>
       </w:r>
       <w:r>
         <w:rPr>
@@ -6683,60 +7625,61 @@
         </w:rPr>
         <w:t>]);</w:t>
       </w:r>
-      <w:commentRangeEnd w:id="5"/>
+      <w:commentRangeEnd w:id="7"/>
       <w:r>
         <w:rPr>
           <w:rStyle w:val="Refdecomentario"/>
         </w:rPr>
-        <w:commentReference w:id="5"/>
-      </w:r>
-    </w:p>
-    <w:p>
-      <w:pPr>
-        <w:autoSpaceDE w:val="0"/>
-        <w:autoSpaceDN w:val="0"/>
-        <w:adjustRightInd w:val="0"/>
-        <w:spacing w:after="0" w:line="240" w:lineRule="auto"/>
-        <w:rPr>
-          <w:rFonts w:ascii="Consolas" w:hAnsi="Consolas" w:cs="Consolas"/>
-          <w:color w:val="000000"/>
-          <w:sz w:val="19"/>
-          <w:szCs w:val="19"/>
-        </w:rPr>
-      </w:pPr>
-    </w:p>
-    <w:p>
-      <w:pPr>
-        <w:autoSpaceDE w:val="0"/>
-        <w:autoSpaceDN w:val="0"/>
-        <w:adjustRightInd w:val="0"/>
-        <w:spacing w:after="0" w:line="240" w:lineRule="auto"/>
-        <w:rPr>
-          <w:rFonts w:ascii="Consolas" w:hAnsi="Consolas" w:cs="Consolas"/>
-          <w:color w:val="000000"/>
-          <w:sz w:val="19"/>
-          <w:szCs w:val="19"/>
-        </w:rPr>
-      </w:pPr>
-      <w:r>
-        <w:rPr>
-          <w:rFonts w:ascii="Consolas" w:hAnsi="Consolas" w:cs="Consolas"/>
-          <w:color w:val="000000"/>
-          <w:sz w:val="19"/>
-          <w:szCs w:val="19"/>
-        </w:rPr>
-        <w:tab/>
-      </w:r>
-      <w:r>
-        <w:rPr>
-          <w:rFonts w:ascii="Consolas" w:hAnsi="Consolas" w:cs="Consolas"/>
-          <w:color w:val="000000"/>
-          <w:sz w:val="19"/>
-          <w:szCs w:val="19"/>
-        </w:rPr>
-        <w:tab/>
-      </w:r>
-      <w:commentRangeStart w:id="6"/>
+        <w:commentReference w:id="7"/>
+      </w:r>
+    </w:p>
+    <w:p>
+      <w:pPr>
+        <w:autoSpaceDE w:val="0"/>
+        <w:autoSpaceDN w:val="0"/>
+        <w:adjustRightInd w:val="0"/>
+        <w:spacing w:after="0" w:line="240" w:lineRule="auto"/>
+        <w:rPr>
+          <w:rFonts w:ascii="Consolas" w:hAnsi="Consolas" w:cs="Consolas"/>
+          <w:color w:val="000000"/>
+          <w:sz w:val="19"/>
+          <w:szCs w:val="19"/>
+        </w:rPr>
+      </w:pPr>
+    </w:p>
+    <w:p>
+      <w:pPr>
+        <w:autoSpaceDE w:val="0"/>
+        <w:autoSpaceDN w:val="0"/>
+        <w:adjustRightInd w:val="0"/>
+        <w:spacing w:after="0" w:line="240" w:lineRule="auto"/>
+        <w:rPr>
+          <w:rFonts w:ascii="Consolas" w:hAnsi="Consolas" w:cs="Consolas"/>
+          <w:color w:val="000000"/>
+          <w:sz w:val="19"/>
+          <w:szCs w:val="19"/>
+        </w:rPr>
+      </w:pPr>
+      <w:r>
+        <w:rPr>
+          <w:rFonts w:ascii="Consolas" w:hAnsi="Consolas" w:cs="Consolas"/>
+          <w:color w:val="000000"/>
+          <w:sz w:val="19"/>
+          <w:szCs w:val="19"/>
+        </w:rPr>
+        <w:tab/>
+      </w:r>
+      <w:r>
+        <w:rPr>
+          <w:rFonts w:ascii="Consolas" w:hAnsi="Consolas" w:cs="Consolas"/>
+          <w:color w:val="000000"/>
+          <w:sz w:val="19"/>
+          <w:szCs w:val="19"/>
+        </w:rPr>
+        <w:tab/>
+      </w:r>
+      <w:commentRangeStart w:id="9"/>
+      <w:proofErr w:type="spellStart"/>
       <w:r>
         <w:rPr>
           <w:rFonts w:ascii="Consolas" w:hAnsi="Consolas" w:cs="Consolas"/>
@@ -6746,6 +7689,7 @@
         </w:rPr>
         <w:t>double</w:t>
       </w:r>
+      <w:proofErr w:type="spellEnd"/>
       <w:r>
         <w:rPr>
           <w:rFonts w:ascii="Consolas" w:hAnsi="Consolas" w:cs="Consolas"/>
@@ -6762,49 +7706,101 @@
           <w:sz w:val="19"/>
           <w:szCs w:val="19"/>
         </w:rPr>
-        <w:t>"MdelPlata"</w:t>
-      </w:r>
-      <w:r>
-        <w:rPr>
-          <w:rFonts w:ascii="Consolas" w:hAnsi="Consolas" w:cs="Consolas"/>
-          <w:color w:val="000000"/>
-          <w:sz w:val="19"/>
-          <w:szCs w:val="19"/>
-        </w:rPr>
-        <w:t xml:space="preserve"> ? 2000 : 30000;</w:t>
-      </w:r>
-    </w:p>
-    <w:p>
-      <w:pPr>
-        <w:autoSpaceDE w:val="0"/>
-        <w:autoSpaceDN w:val="0"/>
-        <w:adjustRightInd w:val="0"/>
-        <w:spacing w:after="0" w:line="240" w:lineRule="auto"/>
-        <w:rPr>
-          <w:rFonts w:ascii="Consolas" w:hAnsi="Consolas" w:cs="Consolas"/>
-          <w:color w:val="000000"/>
-          <w:sz w:val="19"/>
-          <w:szCs w:val="19"/>
-        </w:rPr>
-      </w:pPr>
-      <w:r>
-        <w:rPr>
-          <w:rFonts w:ascii="Consolas" w:hAnsi="Consolas" w:cs="Consolas"/>
-          <w:color w:val="000000"/>
-          <w:sz w:val="19"/>
-          <w:szCs w:val="19"/>
-        </w:rPr>
-        <w:tab/>
-      </w:r>
-      <w:r>
-        <w:rPr>
-          <w:rFonts w:ascii="Consolas" w:hAnsi="Consolas" w:cs="Consolas"/>
-          <w:color w:val="000000"/>
-          <w:sz w:val="19"/>
-          <w:szCs w:val="19"/>
-        </w:rPr>
-        <w:tab/>
-      </w:r>
+        <w:t>"</w:t>
+      </w:r>
+      <w:proofErr w:type="spellStart"/>
+      <w:r>
+        <w:rPr>
+          <w:rFonts w:ascii="Consolas" w:hAnsi="Consolas" w:cs="Consolas"/>
+          <w:color w:val="A31515"/>
+          <w:sz w:val="19"/>
+          <w:szCs w:val="19"/>
+        </w:rPr>
+        <w:t>MdelPlata</w:t>
+      </w:r>
+      <w:proofErr w:type="spellEnd"/>
+      <w:proofErr w:type="gramStart"/>
+      <w:r>
+        <w:rPr>
+          <w:rFonts w:ascii="Consolas" w:hAnsi="Consolas" w:cs="Consolas"/>
+          <w:color w:val="A31515"/>
+          <w:sz w:val="19"/>
+          <w:szCs w:val="19"/>
+        </w:rPr>
+        <w:t>"</w:t>
+      </w:r>
+      <w:r>
+        <w:rPr>
+          <w:rFonts w:ascii="Consolas" w:hAnsi="Consolas" w:cs="Consolas"/>
+          <w:color w:val="000000"/>
+          <w:sz w:val="19"/>
+          <w:szCs w:val="19"/>
+        </w:rPr>
+        <w:t xml:space="preserve"> ?</w:t>
+      </w:r>
+      <w:proofErr w:type="gramEnd"/>
+      <w:r>
+        <w:rPr>
+          <w:rFonts w:ascii="Consolas" w:hAnsi="Consolas" w:cs="Consolas"/>
+          <w:color w:val="000000"/>
+          <w:sz w:val="19"/>
+          <w:szCs w:val="19"/>
+        </w:rPr>
+        <w:t xml:space="preserve"> </w:t>
+      </w:r>
+      <w:proofErr w:type="gramStart"/>
+      <w:r>
+        <w:rPr>
+          <w:rFonts w:ascii="Consolas" w:hAnsi="Consolas" w:cs="Consolas"/>
+          <w:color w:val="000000"/>
+          <w:sz w:val="19"/>
+          <w:szCs w:val="19"/>
+        </w:rPr>
+        <w:t>2000 :</w:t>
+      </w:r>
+      <w:proofErr w:type="gramEnd"/>
+      <w:r>
+        <w:rPr>
+          <w:rFonts w:ascii="Consolas" w:hAnsi="Consolas" w:cs="Consolas"/>
+          <w:color w:val="000000"/>
+          <w:sz w:val="19"/>
+          <w:szCs w:val="19"/>
+        </w:rPr>
+        <w:t xml:space="preserve"> 30000;</w:t>
+      </w:r>
+    </w:p>
+    <w:p>
+      <w:pPr>
+        <w:autoSpaceDE w:val="0"/>
+        <w:autoSpaceDN w:val="0"/>
+        <w:adjustRightInd w:val="0"/>
+        <w:spacing w:after="0" w:line="240" w:lineRule="auto"/>
+        <w:rPr>
+          <w:rFonts w:ascii="Consolas" w:hAnsi="Consolas" w:cs="Consolas"/>
+          <w:color w:val="000000"/>
+          <w:sz w:val="19"/>
+          <w:szCs w:val="19"/>
+        </w:rPr>
+      </w:pPr>
+      <w:r>
+        <w:rPr>
+          <w:rFonts w:ascii="Consolas" w:hAnsi="Consolas" w:cs="Consolas"/>
+          <w:color w:val="000000"/>
+          <w:sz w:val="19"/>
+          <w:szCs w:val="19"/>
+        </w:rPr>
+        <w:tab/>
+      </w:r>
+      <w:r>
+        <w:rPr>
+          <w:rFonts w:ascii="Consolas" w:hAnsi="Consolas" w:cs="Consolas"/>
+          <w:color w:val="000000"/>
+          <w:sz w:val="19"/>
+          <w:szCs w:val="19"/>
+        </w:rPr>
+        <w:tab/>
+      </w:r>
+      <w:proofErr w:type="spellStart"/>
       <w:r>
         <w:rPr>
           <w:rFonts w:ascii="Consolas" w:hAnsi="Consolas" w:cs="Consolas"/>
@@ -6814,14 +7810,35 @@
         </w:rPr>
         <w:t>if</w:t>
       </w:r>
-      <w:r>
-        <w:rPr>
-          <w:rFonts w:ascii="Consolas" w:hAnsi="Consolas" w:cs="Consolas"/>
-          <w:color w:val="000000"/>
-          <w:sz w:val="19"/>
-          <w:szCs w:val="19"/>
-        </w:rPr>
-        <w:t xml:space="preserve"> (categoria == </w:t>
+      <w:proofErr w:type="spellEnd"/>
+      <w:r>
+        <w:rPr>
+          <w:rFonts w:ascii="Consolas" w:hAnsi="Consolas" w:cs="Consolas"/>
+          <w:color w:val="000000"/>
+          <w:sz w:val="19"/>
+          <w:szCs w:val="19"/>
+        </w:rPr>
+        <w:t xml:space="preserve"> (</w:t>
+      </w:r>
+      <w:proofErr w:type="spellStart"/>
+      <w:r>
+        <w:rPr>
+          <w:rFonts w:ascii="Consolas" w:hAnsi="Consolas" w:cs="Consolas"/>
+          <w:color w:val="000000"/>
+          <w:sz w:val="19"/>
+          <w:szCs w:val="19"/>
+        </w:rPr>
+        <w:t>categoria</w:t>
+      </w:r>
+      <w:proofErr w:type="spellEnd"/>
+      <w:r>
+        <w:rPr>
+          <w:rFonts w:ascii="Consolas" w:hAnsi="Consolas" w:cs="Consolas"/>
+          <w:color w:val="000000"/>
+          <w:sz w:val="19"/>
+          <w:szCs w:val="19"/>
+        </w:rPr>
+        <w:t xml:space="preserve"> == </w:t>
       </w:r>
       <w:r>
         <w:rPr>
@@ -6994,94 +8011,153 @@
           <w:szCs w:val="19"/>
         </w:rPr>
         <w:tab/>
-        <w:t>precio *= cantidadPersonas;</w:t>
-      </w:r>
-    </w:p>
-    <w:p>
-      <w:pPr>
-        <w:autoSpaceDE w:val="0"/>
-        <w:autoSpaceDN w:val="0"/>
-        <w:adjustRightInd w:val="0"/>
-        <w:spacing w:after="0" w:line="240" w:lineRule="auto"/>
-        <w:rPr>
-          <w:rFonts w:ascii="Consolas" w:hAnsi="Consolas" w:cs="Consolas"/>
-          <w:color w:val="000000"/>
-          <w:sz w:val="19"/>
-          <w:szCs w:val="19"/>
-        </w:rPr>
-      </w:pPr>
-      <w:r>
-        <w:rPr>
-          <w:rFonts w:ascii="Consolas" w:hAnsi="Consolas" w:cs="Consolas"/>
-          <w:color w:val="000000"/>
-          <w:sz w:val="19"/>
-          <w:szCs w:val="19"/>
-        </w:rPr>
-        <w:tab/>
-      </w:r>
-      <w:r>
-        <w:rPr>
-          <w:rFonts w:ascii="Consolas" w:hAnsi="Consolas" w:cs="Consolas"/>
-          <w:color w:val="000000"/>
-          <w:sz w:val="19"/>
-          <w:szCs w:val="19"/>
-        </w:rPr>
-        <w:tab/>
-        <w:t>precio *= cantidadDias;</w:t>
-      </w:r>
-      <w:commentRangeEnd w:id="6"/>
+        <w:t xml:space="preserve">precio *= </w:t>
+      </w:r>
+      <w:proofErr w:type="spellStart"/>
+      <w:r>
+        <w:rPr>
+          <w:rFonts w:ascii="Consolas" w:hAnsi="Consolas" w:cs="Consolas"/>
+          <w:color w:val="000000"/>
+          <w:sz w:val="19"/>
+          <w:szCs w:val="19"/>
+        </w:rPr>
+        <w:t>cantidadPersonas</w:t>
+      </w:r>
+      <w:proofErr w:type="spellEnd"/>
+      <w:r>
+        <w:rPr>
+          <w:rFonts w:ascii="Consolas" w:hAnsi="Consolas" w:cs="Consolas"/>
+          <w:color w:val="000000"/>
+          <w:sz w:val="19"/>
+          <w:szCs w:val="19"/>
+        </w:rPr>
+        <w:t>;</w:t>
+      </w:r>
+    </w:p>
+    <w:p>
+      <w:pPr>
+        <w:autoSpaceDE w:val="0"/>
+        <w:autoSpaceDN w:val="0"/>
+        <w:adjustRightInd w:val="0"/>
+        <w:spacing w:after="0" w:line="240" w:lineRule="auto"/>
+        <w:rPr>
+          <w:rFonts w:ascii="Consolas" w:hAnsi="Consolas" w:cs="Consolas"/>
+          <w:color w:val="000000"/>
+          <w:sz w:val="19"/>
+          <w:szCs w:val="19"/>
+        </w:rPr>
+      </w:pPr>
+      <w:r>
+        <w:rPr>
+          <w:rFonts w:ascii="Consolas" w:hAnsi="Consolas" w:cs="Consolas"/>
+          <w:color w:val="000000"/>
+          <w:sz w:val="19"/>
+          <w:szCs w:val="19"/>
+        </w:rPr>
+        <w:tab/>
+      </w:r>
+      <w:r>
+        <w:rPr>
+          <w:rFonts w:ascii="Consolas" w:hAnsi="Consolas" w:cs="Consolas"/>
+          <w:color w:val="000000"/>
+          <w:sz w:val="19"/>
+          <w:szCs w:val="19"/>
+        </w:rPr>
+        <w:tab/>
+        <w:t xml:space="preserve">precio *= </w:t>
+      </w:r>
+      <w:proofErr w:type="spellStart"/>
+      <w:r>
+        <w:rPr>
+          <w:rFonts w:ascii="Consolas" w:hAnsi="Consolas" w:cs="Consolas"/>
+          <w:color w:val="000000"/>
+          <w:sz w:val="19"/>
+          <w:szCs w:val="19"/>
+        </w:rPr>
+        <w:t>cantidadDias</w:t>
+      </w:r>
+      <w:proofErr w:type="spellEnd"/>
+      <w:r>
+        <w:rPr>
+          <w:rFonts w:ascii="Consolas" w:hAnsi="Consolas" w:cs="Consolas"/>
+          <w:color w:val="000000"/>
+          <w:sz w:val="19"/>
+          <w:szCs w:val="19"/>
+        </w:rPr>
+        <w:t>;</w:t>
+      </w:r>
+      <w:commentRangeEnd w:id="9"/>
       <w:r>
         <w:rPr>
           <w:rStyle w:val="Refdecomentario"/>
         </w:rPr>
-        <w:commentReference w:id="6"/>
-      </w:r>
-    </w:p>
-    <w:p>
-      <w:pPr>
-        <w:autoSpaceDE w:val="0"/>
-        <w:autoSpaceDN w:val="0"/>
-        <w:adjustRightInd w:val="0"/>
-        <w:spacing w:after="0" w:line="240" w:lineRule="auto"/>
-        <w:rPr>
-          <w:rFonts w:ascii="Consolas" w:hAnsi="Consolas" w:cs="Consolas"/>
-          <w:color w:val="000000"/>
-          <w:sz w:val="19"/>
-          <w:szCs w:val="19"/>
-        </w:rPr>
-      </w:pPr>
-    </w:p>
-    <w:p>
-      <w:pPr>
-        <w:autoSpaceDE w:val="0"/>
-        <w:autoSpaceDN w:val="0"/>
-        <w:adjustRightInd w:val="0"/>
-        <w:spacing w:after="0" w:line="240" w:lineRule="auto"/>
-        <w:rPr>
-          <w:rFonts w:ascii="Consolas" w:hAnsi="Consolas" w:cs="Consolas"/>
-          <w:color w:val="000000"/>
-          <w:sz w:val="19"/>
-          <w:szCs w:val="19"/>
-        </w:rPr>
-      </w:pPr>
-      <w:r>
-        <w:rPr>
-          <w:rFonts w:ascii="Consolas" w:hAnsi="Consolas" w:cs="Consolas"/>
-          <w:color w:val="000000"/>
-          <w:sz w:val="19"/>
-          <w:szCs w:val="19"/>
-        </w:rPr>
-        <w:tab/>
-      </w:r>
-      <w:r>
-        <w:rPr>
-          <w:rFonts w:ascii="Consolas" w:hAnsi="Consolas" w:cs="Consolas"/>
-          <w:color w:val="000000"/>
-          <w:sz w:val="19"/>
-          <w:szCs w:val="19"/>
-        </w:rPr>
-        <w:tab/>
-        <w:t>Session[</w:t>
+        <w:commentReference w:id="9"/>
+      </w:r>
+    </w:p>
+    <w:p>
+      <w:pPr>
+        <w:autoSpaceDE w:val="0"/>
+        <w:autoSpaceDN w:val="0"/>
+        <w:adjustRightInd w:val="0"/>
+        <w:spacing w:after="0" w:line="240" w:lineRule="auto"/>
+        <w:rPr>
+          <w:rFonts w:ascii="Consolas" w:hAnsi="Consolas" w:cs="Consolas"/>
+          <w:color w:val="000000"/>
+          <w:sz w:val="19"/>
+          <w:szCs w:val="19"/>
+        </w:rPr>
+      </w:pPr>
+    </w:p>
+    <w:p>
+      <w:pPr>
+        <w:autoSpaceDE w:val="0"/>
+        <w:autoSpaceDN w:val="0"/>
+        <w:adjustRightInd w:val="0"/>
+        <w:spacing w:after="0" w:line="240" w:lineRule="auto"/>
+        <w:rPr>
+          <w:rFonts w:ascii="Consolas" w:hAnsi="Consolas" w:cs="Consolas"/>
+          <w:color w:val="000000"/>
+          <w:sz w:val="19"/>
+          <w:szCs w:val="19"/>
+        </w:rPr>
+      </w:pPr>
+      <w:r>
+        <w:rPr>
+          <w:rFonts w:ascii="Consolas" w:hAnsi="Consolas" w:cs="Consolas"/>
+          <w:color w:val="000000"/>
+          <w:sz w:val="19"/>
+          <w:szCs w:val="19"/>
+        </w:rPr>
+        <w:tab/>
+      </w:r>
+      <w:r>
+        <w:rPr>
+          <w:rFonts w:ascii="Consolas" w:hAnsi="Consolas" w:cs="Consolas"/>
+          <w:color w:val="000000"/>
+          <w:sz w:val="19"/>
+          <w:szCs w:val="19"/>
+        </w:rPr>
+        <w:tab/>
+      </w:r>
+      <w:proofErr w:type="spellStart"/>
+      <w:r>
+        <w:rPr>
+          <w:rFonts w:ascii="Consolas" w:hAnsi="Consolas" w:cs="Consolas"/>
+          <w:color w:val="000000"/>
+          <w:sz w:val="19"/>
+          <w:szCs w:val="19"/>
+        </w:rPr>
+        <w:t>Session</w:t>
+      </w:r>
+      <w:proofErr w:type="spellEnd"/>
+      <w:r>
+        <w:rPr>
+          <w:rFonts w:ascii="Consolas" w:hAnsi="Consolas" w:cs="Consolas"/>
+          <w:color w:val="000000"/>
+          <w:sz w:val="19"/>
+          <w:szCs w:val="19"/>
+        </w:rPr>
+        <w:t>[</w:t>
       </w:r>
       <w:r>
         <w:rPr>
@@ -7198,6 +8274,7 @@
         </w:rPr>
         <w:t>&lt;</w:t>
       </w:r>
+      <w:proofErr w:type="spellStart"/>
       <w:r>
         <w:rPr>
           <w:rFonts w:ascii="Consolas" w:hAnsi="Consolas" w:cs="Consolas"/>
@@ -7207,6 +8284,7 @@
         </w:rPr>
         <w:t>body</w:t>
       </w:r>
+      <w:proofErr w:type="spellEnd"/>
       <w:r>
         <w:rPr>
           <w:rFonts w:ascii="Consolas" w:hAnsi="Consolas" w:cs="Consolas"/>
@@ -7248,6 +8326,7 @@
         </w:rPr>
         <w:t>&lt;</w:t>
       </w:r>
+      <w:proofErr w:type="spellStart"/>
       <w:r>
         <w:rPr>
           <w:rFonts w:ascii="Consolas" w:hAnsi="Consolas" w:cs="Consolas"/>
@@ -7257,6 +8336,7 @@
         </w:rPr>
         <w:t>form</w:t>
       </w:r>
+      <w:proofErr w:type="spellEnd"/>
       <w:r>
         <w:rPr>
           <w:rFonts w:ascii="Consolas" w:hAnsi="Consolas" w:cs="Consolas"/>
@@ -7293,6 +8373,7 @@
         </w:rPr>
         <w:t xml:space="preserve"> </w:t>
       </w:r>
+      <w:proofErr w:type="spellStart"/>
       <w:r>
         <w:rPr>
           <w:rFonts w:ascii="Consolas" w:hAnsi="Consolas" w:cs="Consolas"/>
@@ -7302,6 +8383,7 @@
         </w:rPr>
         <w:t>runat</w:t>
       </w:r>
+      <w:proofErr w:type="spellEnd"/>
       <w:r>
         <w:rPr>
           <w:rFonts w:ascii="Consolas" w:hAnsi="Consolas" w:cs="Consolas"/>
@@ -7395,15 +8477,46 @@
         </w:rPr>
         <w:t xml:space="preserve"> </w:t>
       </w:r>
-      <w:commentRangeStart w:id="7"/>
-      <w:r>
-        <w:rPr>
-          <w:rFonts w:ascii="Consolas" w:hAnsi="Consolas" w:cs="Consolas"/>
-          <w:color w:val="000000"/>
-          <w:sz w:val="19"/>
-          <w:szCs w:val="19"/>
-        </w:rPr>
-        <w:t>Response.Write(Session[</w:t>
+      <w:commentRangeStart w:id="11"/>
+      <w:proofErr w:type="spellStart"/>
+      <w:r>
+        <w:rPr>
+          <w:rFonts w:ascii="Consolas" w:hAnsi="Consolas" w:cs="Consolas"/>
+          <w:color w:val="000000"/>
+          <w:sz w:val="19"/>
+          <w:szCs w:val="19"/>
+        </w:rPr>
+        <w:t>Response.Write</w:t>
+      </w:r>
+      <w:proofErr w:type="spellEnd"/>
+      <w:r>
+        <w:rPr>
+          <w:rFonts w:ascii="Consolas" w:hAnsi="Consolas" w:cs="Consolas"/>
+          <w:color w:val="000000"/>
+          <w:sz w:val="19"/>
+          <w:szCs w:val="19"/>
+        </w:rPr>
+        <w:t>(</w:t>
+      </w:r>
+      <w:proofErr w:type="spellStart"/>
+      <w:r>
+        <w:rPr>
+          <w:rFonts w:ascii="Consolas" w:hAnsi="Consolas" w:cs="Consolas"/>
+          <w:color w:val="000000"/>
+          <w:sz w:val="19"/>
+          <w:szCs w:val="19"/>
+        </w:rPr>
+        <w:t>Session</w:t>
+      </w:r>
+      <w:proofErr w:type="spellEnd"/>
+      <w:r>
+        <w:rPr>
+          <w:rFonts w:ascii="Consolas" w:hAnsi="Consolas" w:cs="Consolas"/>
+          <w:color w:val="000000"/>
+          <w:sz w:val="19"/>
+          <w:szCs w:val="19"/>
+        </w:rPr>
+        <w:t>[</w:t>
       </w:r>
       <w:r>
         <w:rPr>
@@ -7423,12 +8536,12 @@
         </w:rPr>
         <w:t>]);</w:t>
       </w:r>
-      <w:commentRangeEnd w:id="7"/>
+      <w:commentRangeEnd w:id="11"/>
       <w:r>
         <w:rPr>
           <w:rStyle w:val="Refdecomentario"/>
         </w:rPr>
-        <w:commentReference w:id="7"/>
+        <w:commentReference w:id="11"/>
       </w:r>
       <w:r>
         <w:rPr>
@@ -7490,6 +8603,7 @@
         </w:rPr>
         <w:t>&lt;</w:t>
       </w:r>
+      <w:proofErr w:type="spellStart"/>
       <w:r>
         <w:rPr>
           <w:rFonts w:ascii="Consolas" w:hAnsi="Consolas" w:cs="Consolas"/>
@@ -7499,6 +8613,7 @@
         </w:rPr>
         <w:t>div</w:t>
       </w:r>
+      <w:proofErr w:type="spellEnd"/>
       <w:r>
         <w:rPr>
           <w:rFonts w:ascii="Consolas" w:hAnsi="Consolas" w:cs="Consolas"/>
@@ -7577,6 +8692,7 @@
         </w:rPr>
         <w:t xml:space="preserve"> </w:t>
       </w:r>
+      <w:proofErr w:type="spellStart"/>
       <w:r>
         <w:rPr>
           <w:rFonts w:ascii="Consolas" w:hAnsi="Consolas" w:cs="Consolas"/>
@@ -7586,6 +8702,7 @@
         </w:rPr>
         <w:t>value</w:t>
       </w:r>
+      <w:proofErr w:type="spellEnd"/>
       <w:r>
         <w:rPr>
           <w:rFonts w:ascii="Consolas" w:hAnsi="Consolas" w:cs="Consolas"/>
@@ -7631,6 +8748,7 @@
         </w:rPr>
         <w:t xml:space="preserve"> </w:t>
       </w:r>
+      <w:proofErr w:type="spellStart"/>
       <w:r>
         <w:rPr>
           <w:rFonts w:ascii="Consolas" w:hAnsi="Consolas" w:cs="Consolas"/>
@@ -7640,14 +8758,35 @@
         </w:rPr>
         <w:t>type</w:t>
       </w:r>
-      <w:r>
-        <w:rPr>
-          <w:rFonts w:ascii="Consolas" w:hAnsi="Consolas" w:cs="Consolas"/>
-          <w:color w:val="0000FF"/>
-          <w:sz w:val="19"/>
-          <w:szCs w:val="19"/>
-        </w:rPr>
-        <w:t>="button"</w:t>
+      <w:proofErr w:type="spellEnd"/>
+      <w:r>
+        <w:rPr>
+          <w:rFonts w:ascii="Consolas" w:hAnsi="Consolas" w:cs="Consolas"/>
+          <w:color w:val="0000FF"/>
+          <w:sz w:val="19"/>
+          <w:szCs w:val="19"/>
+        </w:rPr>
+        <w:t>="</w:t>
+      </w:r>
+      <w:proofErr w:type="spellStart"/>
+      <w:r>
+        <w:rPr>
+          <w:rFonts w:ascii="Consolas" w:hAnsi="Consolas" w:cs="Consolas"/>
+          <w:color w:val="0000FF"/>
+          <w:sz w:val="19"/>
+          <w:szCs w:val="19"/>
+        </w:rPr>
+        <w:t>button</w:t>
+      </w:r>
+      <w:proofErr w:type="spellEnd"/>
+      <w:r>
+        <w:rPr>
+          <w:rFonts w:ascii="Consolas" w:hAnsi="Consolas" w:cs="Consolas"/>
+          <w:color w:val="0000FF"/>
+          <w:sz w:val="19"/>
+          <w:szCs w:val="19"/>
+        </w:rPr>
+        <w:t>"</w:t>
       </w:r>
       <w:r>
         <w:rPr>
@@ -7658,6 +8797,7 @@
         </w:rPr>
         <w:t xml:space="preserve"> </w:t>
       </w:r>
+      <w:proofErr w:type="spellStart"/>
       <w:r>
         <w:rPr>
           <w:rFonts w:ascii="Consolas" w:hAnsi="Consolas" w:cs="Consolas"/>
@@ -7667,6 +8807,7 @@
         </w:rPr>
         <w:t>onclick</w:t>
       </w:r>
+      <w:proofErr w:type="spellEnd"/>
       <w:r>
         <w:rPr>
           <w:rFonts w:ascii="Consolas" w:hAnsi="Consolas" w:cs="Consolas"/>
@@ -7676,14 +8817,36 @@
         </w:rPr>
         <w:t>="</w:t>
       </w:r>
-      <w:r>
-        <w:rPr>
-          <w:rFonts w:ascii="Consolas" w:hAnsi="Consolas" w:cs="Consolas"/>
-          <w:color w:val="000000"/>
-          <w:sz w:val="19"/>
-          <w:szCs w:val="19"/>
-        </w:rPr>
-        <w:t>javascript:location.href=</w:t>
+      <w:proofErr w:type="spellStart"/>
+      <w:proofErr w:type="gramStart"/>
+      <w:r>
+        <w:rPr>
+          <w:rFonts w:ascii="Consolas" w:hAnsi="Consolas" w:cs="Consolas"/>
+          <w:color w:val="000000"/>
+          <w:sz w:val="19"/>
+          <w:szCs w:val="19"/>
+        </w:rPr>
+        <w:t>javascript:location</w:t>
+      </w:r>
+      <w:proofErr w:type="gramEnd"/>
+      <w:r>
+        <w:rPr>
+          <w:rFonts w:ascii="Consolas" w:hAnsi="Consolas" w:cs="Consolas"/>
+          <w:color w:val="000000"/>
+          <w:sz w:val="19"/>
+          <w:szCs w:val="19"/>
+        </w:rPr>
+        <w:t>.href</w:t>
+      </w:r>
+      <w:proofErr w:type="spellEnd"/>
+      <w:r>
+        <w:rPr>
+          <w:rFonts w:ascii="Consolas" w:hAnsi="Consolas" w:cs="Consolas"/>
+          <w:color w:val="000000"/>
+          <w:sz w:val="19"/>
+          <w:szCs w:val="19"/>
+        </w:rPr>
+        <w:t>=</w:t>
       </w:r>
       <w:r>
         <w:rPr>
@@ -7762,6 +8925,7 @@
         </w:rPr>
         <w:t>&lt;/</w:t>
       </w:r>
+      <w:proofErr w:type="spellStart"/>
       <w:r>
         <w:rPr>
           <w:rFonts w:ascii="Consolas" w:hAnsi="Consolas" w:cs="Consolas"/>
@@ -7771,6 +8935,7 @@
         </w:rPr>
         <w:t>div</w:t>
       </w:r>
+      <w:proofErr w:type="spellEnd"/>
       <w:r>
         <w:rPr>
           <w:rFonts w:ascii="Consolas" w:hAnsi="Consolas" w:cs="Consolas"/>
@@ -7812,6 +8977,7 @@
         </w:rPr>
         <w:t>&lt;/</w:t>
       </w:r>
+      <w:proofErr w:type="spellStart"/>
       <w:r>
         <w:rPr>
           <w:rFonts w:ascii="Consolas" w:hAnsi="Consolas" w:cs="Consolas"/>
@@ -7821,6 +8987,7 @@
         </w:rPr>
         <w:t>form</w:t>
       </w:r>
+      <w:proofErr w:type="spellEnd"/>
       <w:r>
         <w:rPr>
           <w:rFonts w:ascii="Consolas" w:hAnsi="Consolas" w:cs="Consolas"/>
@@ -7853,6 +9020,7 @@
         </w:rPr>
         <w:t>&lt;/</w:t>
       </w:r>
+      <w:proofErr w:type="spellStart"/>
       <w:r>
         <w:rPr>
           <w:rFonts w:ascii="Consolas" w:hAnsi="Consolas" w:cs="Consolas"/>
@@ -7862,6 +9030,7 @@
         </w:rPr>
         <w:t>body</w:t>
       </w:r>
+      <w:proofErr w:type="spellEnd"/>
       <w:r>
         <w:rPr>
           <w:rFonts w:ascii="Consolas" w:hAnsi="Consolas" w:cs="Consolas"/>
@@ -7882,6 +9051,7 @@
         </w:rPr>
         <w:t>&lt;/</w:t>
       </w:r>
+      <w:proofErr w:type="spellStart"/>
       <w:r>
         <w:rPr>
           <w:rFonts w:ascii="Consolas" w:hAnsi="Consolas" w:cs="Consolas"/>
@@ -7891,6 +9061,7 @@
         </w:rPr>
         <w:t>html</w:t>
       </w:r>
+      <w:proofErr w:type="spellEnd"/>
       <w:r>
         <w:rPr>
           <w:rFonts w:ascii="Consolas" w:hAnsi="Consolas" w:cs="Consolas"/>
@@ -7903,6 +9074,9 @@
     </w:p>
     <w:p>
       <w:r>
+        <w:rPr>
+          <w:noProof/>
+        </w:rPr>
         <w:drawing>
           <wp:inline distT="0" distB="0" distL="0" distR="0" wp14:anchorId="77A2324C" wp14:editId="24707EC1">
             <wp:extent cx="3658111" cy="1133633"/>
@@ -8014,12 +9188,17 @@
         </w:rPr>
         <w:annotationRef/>
       </w:r>
-      <w:r>
-        <w:t>Paso 1: Captura de datos</w:t>
-      </w:r>
+      <w:bookmarkStart w:id="4" w:name="_Hlk39600474"/>
+      <w:r>
+        <w:t xml:space="preserve">Paso 1: </w:t>
+      </w:r>
+      <w:r>
+        <w:t>Mostrar formulario con los campos para que el usuario ingrese los datos</w:t>
+      </w:r>
+      <w:bookmarkEnd w:id="4"/>
     </w:p>
   </w:comment>
-  <w:comment w:id="4" w:author="Mariano Jorreto" w:date="2020-05-04T23:10:00Z" w:initials="MJ">
+  <w:comment w:id="5" w:author="Mariano Jorreto" w:date="2020-05-04T23:10:00Z" w:initials="MJ">
     <w:p>
       <w:pPr>
         <w:pStyle w:val="Textocomentario"/>
@@ -8030,12 +9209,14 @@
         </w:rPr>
         <w:annotationRef/>
       </w:r>
+      <w:bookmarkStart w:id="6" w:name="_Hlk39600508"/>
       <w:r>
         <w:t>Paso 2: Se confirma el formulario</w:t>
       </w:r>
+      <w:bookmarkEnd w:id="6"/>
     </w:p>
   </w:comment>
-  <w:comment w:id="5" w:author="Mariano Jorreto" w:date="2020-05-04T23:15:00Z" w:initials="MJ">
+  <w:comment w:id="7" w:author="Mariano Jorreto" w:date="2020-05-04T23:15:00Z" w:initials="MJ">
     <w:p>
       <w:pPr>
         <w:pStyle w:val="Textocomentario"/>
@@ -8047,11 +9228,16 @@
         <w:annotationRef/>
       </w:r>
       <w:r>
-        <w:t>Paso 6: Se captura la información enviada por el formulario con el método POST</w:t>
-      </w:r>
+        <w:t xml:space="preserve">Paso 6: </w:t>
+      </w:r>
+      <w:bookmarkStart w:id="8" w:name="_Hlk39600746"/>
+      <w:r>
+        <w:t>Se captura la información enviada por el formulario con el método POST</w:t>
+      </w:r>
+      <w:bookmarkEnd w:id="8"/>
     </w:p>
   </w:comment>
-  <w:comment w:id="6" w:author="Mariano Jorreto" w:date="2020-05-04T23:16:00Z" w:initials="MJ">
+  <w:comment w:id="9" w:author="Mariano Jorreto" w:date="2020-05-04T23:16:00Z" w:initials="MJ">
     <w:p>
       <w:pPr>
         <w:pStyle w:val="Textocomentario"/>
@@ -8063,11 +9249,16 @@
         <w:annotationRef/>
       </w:r>
       <w:r>
-        <w:t>Paso 7: Se realiza el procesamiento (cálculo) necesario</w:t>
-      </w:r>
+        <w:t xml:space="preserve">Paso 7: </w:t>
+      </w:r>
+      <w:bookmarkStart w:id="10" w:name="_Hlk39600864"/>
+      <w:r>
+        <w:t>Se realiza el procesamiento (cálculo) necesario</w:t>
+      </w:r>
+      <w:bookmarkEnd w:id="10"/>
     </w:p>
   </w:comment>
-  <w:comment w:id="7" w:author="Mariano Jorreto" w:date="2020-05-04T23:17:00Z" w:initials="MJ">
+  <w:comment w:id="11" w:author="Mariano Jorreto" w:date="2020-05-04T23:17:00Z" w:initials="MJ">
     <w:p>
       <w:pPr>
         <w:pStyle w:val="Textocomentario"/>
@@ -8079,8 +9270,13 @@
         <w:annotationRef/>
       </w:r>
       <w:r>
-        <w:t>Paso 8: Se le devuelve el valor calculado al cliente</w:t>
-      </w:r>
+        <w:t xml:space="preserve">Paso 8: </w:t>
+      </w:r>
+      <w:bookmarkStart w:id="12" w:name="_Hlk39600928"/>
+      <w:r>
+        <w:t>Se le devuelve el valor calculado al cliente</w:t>
+      </w:r>
+      <w:bookmarkEnd w:id="12"/>
     </w:p>
   </w:comment>
 </w:comments>

</xml_diff>